<commit_message>
testing documentation update - progress save
</commit_message>
<xml_diff>
--- a/Documentation/Testing Documentation Framework Draft.docx
+++ b/Documentation/Testing Documentation Framework Draft.docx
@@ -1,6 +1,6 @@
 
 <file path=word/document.xml><?xml version="1.0" encoding="utf-8"?>
-<w:document xmlns:wpc="http://schemas.microsoft.com/office/word/2010/wordprocessingCanvas" xmlns:cx="http://schemas.microsoft.com/office/drawing/2014/chartex" xmlns:cx1="http://schemas.microsoft.com/office/drawing/2015/9/8/chartex" xmlns:cx2="http://schemas.microsoft.com/office/drawing/2015/10/21/chartex" xmlns:cx3="http://schemas.microsoft.com/office/drawing/2016/5/9/chartex" xmlns:cx4="http://schemas.microsoft.com/office/drawing/2016/5/10/chartex" xmlns:cx5="http://schemas.microsoft.com/office/drawing/2016/5/11/chartex" xmlns:cx6="http://schemas.microsoft.com/office/drawing/2016/5/12/chartex" xmlns:cx7="http://schemas.microsoft.com/office/drawing/2016/5/13/chartex" xmlns:cx8="http://schemas.microsoft.com/office/drawing/2016/5/14/chartex" xmlns:mc="http://schemas.openxmlformats.org/markup-compatibility/2006" xmlns:aink="http://schemas.microsoft.com/office/drawing/2016/ink" xmlns:am3d="http://schemas.microsoft.com/office/drawing/2017/model3d" xmlns:o="urn:schemas-microsoft-com:office:office" xmlns:oel="http://schemas.microsoft.com/office/2019/extlst" xmlns:r="http://schemas.openxmlformats.org/officeDocument/2006/relationships" xmlns:m="http://schemas.openxmlformats.org/officeDocument/2006/math" xmlns:v="urn:schemas-microsoft-com:vml" xmlns:wp14="http://schemas.microsoft.com/office/word/2010/wordprocessingDrawing" xmlns:wp="http://schemas.openxmlformats.org/drawingml/2006/wordprocessingDrawing" xmlns:w10="urn:schemas-microsoft-com:office:word" xmlns:w="http://schemas.openxmlformats.org/wordprocessingml/2006/main" xmlns:w14="http://schemas.microsoft.com/office/word/2010/wordml" xmlns:w15="http://schemas.microsoft.com/office/word/2012/wordml" xmlns:w16cex="http://schemas.microsoft.com/office/word/2018/wordml/cex" xmlns:w16cid="http://schemas.microsoft.com/office/word/2016/wordml/cid" xmlns:w16="http://schemas.microsoft.com/office/word/2018/wordml" xmlns:w16sdtdh="http://schemas.microsoft.com/office/word/2020/wordml/sdtdatahash" xmlns:w16se="http://schemas.microsoft.com/office/word/2015/wordml/symex" xmlns:wpg="http://schemas.microsoft.com/office/word/2010/wordprocessingGroup" xmlns:wpi="http://schemas.microsoft.com/office/word/2010/wordprocessingInk" xmlns:wne="http://schemas.microsoft.com/office/word/2006/wordml" xmlns:wps="http://schemas.microsoft.com/office/word/2010/wordprocessingShape" mc:Ignorable="w14 w15 w16se w16cid w16 w16cex w16sdtdh wp14">
+<w:document xmlns:wpc="http://schemas.microsoft.com/office/word/2010/wordprocessingCanvas" xmlns:cx="http://schemas.microsoft.com/office/drawing/2014/chartex" xmlns:cx1="http://schemas.microsoft.com/office/drawing/2015/9/8/chartex" xmlns:cx2="http://schemas.microsoft.com/office/drawing/2015/10/21/chartex" xmlns:cx3="http://schemas.microsoft.com/office/drawing/2016/5/9/chartex" xmlns:cx4="http://schemas.microsoft.com/office/drawing/2016/5/10/chartex" xmlns:cx5="http://schemas.microsoft.com/office/drawing/2016/5/11/chartex" xmlns:cx6="http://schemas.microsoft.com/office/drawing/2016/5/12/chartex" xmlns:cx7="http://schemas.microsoft.com/office/drawing/2016/5/13/chartex" xmlns:cx8="http://schemas.microsoft.com/office/drawing/2016/5/14/chartex" xmlns:mc="http://schemas.openxmlformats.org/markup-compatibility/2006" xmlns:aink="http://schemas.microsoft.com/office/drawing/2016/ink" xmlns:am3d="http://schemas.microsoft.com/office/drawing/2017/model3d" xmlns:o="urn:schemas-microsoft-com:office:office" xmlns:oel="http://schemas.microsoft.com/office/2019/extlst" xmlns:r="http://schemas.openxmlformats.org/officeDocument/2006/relationships" xmlns:m="http://schemas.openxmlformats.org/officeDocument/2006/math" xmlns:v="urn:schemas-microsoft-com:vml" xmlns:wp14="http://schemas.microsoft.com/office/word/2010/wordprocessingDrawing" xmlns:wp="http://schemas.openxmlformats.org/drawingml/2006/wordprocessingDrawing" xmlns:w10="urn:schemas-microsoft-com:office:word" xmlns:w="http://schemas.openxmlformats.org/wordprocessingml/2006/main" xmlns:w14="http://schemas.microsoft.com/office/word/2010/wordml" xmlns:w15="http://schemas.microsoft.com/office/word/2012/wordml" xmlns:w16cex="http://schemas.microsoft.com/office/word/2018/wordml/cex" xmlns:w16cid="http://schemas.microsoft.com/office/word/2016/wordml/cid" xmlns:w16="http://schemas.microsoft.com/office/word/2018/wordml" xmlns:w16du="http://schemas.microsoft.com/office/word/2023/wordml/word16du" xmlns:w16sdtdh="http://schemas.microsoft.com/office/word/2020/wordml/sdtdatahash" xmlns:w16se="http://schemas.microsoft.com/office/word/2015/wordml/symex" xmlns:wpg="http://schemas.microsoft.com/office/word/2010/wordprocessingGroup" xmlns:wpi="http://schemas.microsoft.com/office/word/2010/wordprocessingInk" xmlns:wne="http://schemas.microsoft.com/office/word/2006/wordml" xmlns:wps="http://schemas.microsoft.com/office/word/2010/wordprocessingShape" mc:Ignorable="w14 w15 w16se w16cid w16 w16cex w16sdtdh wp14">
   <w:body>
     <w:sdt>
       <w:sdtPr>
@@ -306,7 +306,7 @@
             </w:rPr>
             <w:fldChar w:fldCharType="separate"/>
           </w:r>
-          <w:hyperlink w:anchor="_Toc127736134" w:history="1">
+          <w:hyperlink w:anchor="_Toc133201608" w:history="1">
             <w:r>
               <w:rPr>
                 <w:rStyle w:val="Hyperlink"/>
@@ -333,7 +333,7 @@
                 <w:noProof/>
                 <w:webHidden/>
               </w:rPr>
-              <w:instrText xml:space="preserve"> PAGEREF _Toc127736134 \h </w:instrText>
+              <w:instrText xml:space="preserve"> PAGEREF _Toc133201608 \h </w:instrText>
             </w:r>
             <w:r>
               <w:rPr>
@@ -377,7 +377,7 @@
               <w:lang w:eastAsia="en-GB"/>
             </w:rPr>
           </w:pPr>
-          <w:hyperlink w:anchor="_Toc127736135" w:history="1">
+          <w:hyperlink w:anchor="_Toc133201609" w:history="1">
             <w:r>
               <w:rPr>
                 <w:rStyle w:val="Hyperlink"/>
@@ -404,7 +404,7 @@
                 <w:noProof/>
                 <w:webHidden/>
               </w:rPr>
-              <w:instrText xml:space="preserve"> PAGEREF _Toc127736135 \h </w:instrText>
+              <w:instrText xml:space="preserve"> PAGEREF _Toc133201609 \h </w:instrText>
             </w:r>
             <w:r>
               <w:rPr>
@@ -448,7 +448,7 @@
               <w:lang w:eastAsia="en-GB"/>
             </w:rPr>
           </w:pPr>
-          <w:hyperlink w:anchor="_Toc127736136" w:history="1">
+          <w:hyperlink w:anchor="_Toc133201610" w:history="1">
             <w:r>
               <w:rPr>
                 <w:rStyle w:val="Hyperlink"/>
@@ -475,7 +475,7 @@
                 <w:noProof/>
                 <w:webHidden/>
               </w:rPr>
-              <w:instrText xml:space="preserve"> PAGEREF _Toc127736136 \h </w:instrText>
+              <w:instrText xml:space="preserve"> PAGEREF _Toc133201610 \h </w:instrText>
             </w:r>
             <w:r>
               <w:rPr>
@@ -495,7 +495,7 @@
                 <w:noProof/>
                 <w:webHidden/>
               </w:rPr>
-              <w:t>4</w:t>
+              <w:t>5</w:t>
             </w:r>
             <w:r>
               <w:rPr>
@@ -519,13 +519,13 @@
               <w:lang w:eastAsia="en-GB"/>
             </w:rPr>
           </w:pPr>
-          <w:hyperlink w:anchor="_Toc127736137" w:history="1">
+          <w:hyperlink w:anchor="_Toc133201611" w:history="1">
             <w:r>
               <w:rPr>
                 <w:rStyle w:val="Hyperlink"/>
                 <w:noProof/>
               </w:rPr>
-              <w:t>Standard Member</w:t>
+              <w:t>Site Visitor</w:t>
             </w:r>
             <w:r>
               <w:rPr>
@@ -546,7 +546,7 @@
                 <w:noProof/>
                 <w:webHidden/>
               </w:rPr>
-              <w:instrText xml:space="preserve"> PAGEREF _Toc127736137 \h </w:instrText>
+              <w:instrText xml:space="preserve"> PAGEREF _Toc133201611 \h </w:instrText>
             </w:r>
             <w:r>
               <w:rPr>
@@ -566,7 +566,7 @@
                 <w:noProof/>
                 <w:webHidden/>
               </w:rPr>
-              <w:t>4</w:t>
+              <w:t>5</w:t>
             </w:r>
             <w:r>
               <w:rPr>
@@ -590,13 +590,13 @@
               <w:lang w:eastAsia="en-GB"/>
             </w:rPr>
           </w:pPr>
-          <w:hyperlink w:anchor="_Toc127736138" w:history="1">
+          <w:hyperlink w:anchor="_Toc133201612" w:history="1">
             <w:r>
               <w:rPr>
                 <w:rStyle w:val="Hyperlink"/>
                 <w:noProof/>
               </w:rPr>
-              <w:t>Heightened-Risk Member</w:t>
+              <w:t>Standard Member</w:t>
             </w:r>
             <w:r>
               <w:rPr>
@@ -617,7 +617,7 @@
                 <w:noProof/>
                 <w:webHidden/>
               </w:rPr>
-              <w:instrText xml:space="preserve"> PAGEREF _Toc127736138 \h </w:instrText>
+              <w:instrText xml:space="preserve"> PAGEREF _Toc133201612 \h </w:instrText>
             </w:r>
             <w:r>
               <w:rPr>
@@ -637,7 +637,7 @@
                 <w:noProof/>
                 <w:webHidden/>
               </w:rPr>
-              <w:t>4</w:t>
+              <w:t>6</w:t>
             </w:r>
             <w:r>
               <w:rPr>
@@ -661,12 +661,83 @@
               <w:lang w:eastAsia="en-GB"/>
             </w:rPr>
           </w:pPr>
-          <w:hyperlink w:anchor="_Toc127736139" w:history="1">
+          <w:hyperlink w:anchor="_Toc133201613" w:history="1">
             <w:r>
               <w:rPr>
                 <w:rStyle w:val="Hyperlink"/>
                 <w:noProof/>
               </w:rPr>
+              <w:t>Heightened-Risk Member</w:t>
+            </w:r>
+            <w:r>
+              <w:rPr>
+                <w:noProof/>
+                <w:webHidden/>
+              </w:rPr>
+              <w:tab/>
+            </w:r>
+            <w:r>
+              <w:rPr>
+                <w:noProof/>
+                <w:webHidden/>
+              </w:rPr>
+              <w:fldChar w:fldCharType="begin"/>
+            </w:r>
+            <w:r>
+              <w:rPr>
+                <w:noProof/>
+                <w:webHidden/>
+              </w:rPr>
+              <w:instrText xml:space="preserve"> PAGEREF _Toc133201613 \h </w:instrText>
+            </w:r>
+            <w:r>
+              <w:rPr>
+                <w:noProof/>
+                <w:webHidden/>
+              </w:rPr>
+            </w:r>
+            <w:r>
+              <w:rPr>
+                <w:noProof/>
+                <w:webHidden/>
+              </w:rPr>
+              <w:fldChar w:fldCharType="separate"/>
+            </w:r>
+            <w:r>
+              <w:rPr>
+                <w:noProof/>
+                <w:webHidden/>
+              </w:rPr>
+              <w:t>6</w:t>
+            </w:r>
+            <w:r>
+              <w:rPr>
+                <w:noProof/>
+                <w:webHidden/>
+              </w:rPr>
+              <w:fldChar w:fldCharType="end"/>
+            </w:r>
+          </w:hyperlink>
+        </w:p>
+        <w:p>
+          <w:pPr>
+            <w:pStyle w:val="TOC2"/>
+            <w:tabs>
+              <w:tab w:val="right" w:leader="dot" w:pos="9016"/>
+            </w:tabs>
+            <w:rPr>
+              <w:noProof/>
+              <w:sz w:val="22"/>
+              <w:szCs w:val="22"/>
+              <w:lang w:eastAsia="en-GB"/>
+            </w:rPr>
+          </w:pPr>
+          <w:hyperlink w:anchor="_Toc133201614" w:history="1">
+            <w:r>
+              <w:rPr>
+                <w:rStyle w:val="Hyperlink"/>
+                <w:noProof/>
+              </w:rPr>
               <w:t>Administrator</w:t>
             </w:r>
             <w:r>
@@ -688,7 +759,7 @@
                 <w:noProof/>
                 <w:webHidden/>
               </w:rPr>
-              <w:instrText xml:space="preserve"> PAGEREF _Toc127736139 \h </w:instrText>
+              <w:instrText xml:space="preserve"> PAGEREF _Toc133201614 \h </w:instrText>
             </w:r>
             <w:r>
               <w:rPr>
@@ -708,7 +779,7 @@
                 <w:noProof/>
                 <w:webHidden/>
               </w:rPr>
-              <w:t>4</w:t>
+              <w:t>6</w:t>
             </w:r>
             <w:r>
               <w:rPr>
@@ -732,7 +803,7 @@
               <w:lang w:eastAsia="en-GB"/>
             </w:rPr>
           </w:pPr>
-          <w:hyperlink w:anchor="_Toc127736140" w:history="1">
+          <w:hyperlink w:anchor="_Toc133201615" w:history="1">
             <w:r>
               <w:rPr>
                 <w:rStyle w:val="Hyperlink"/>
@@ -759,7 +830,7 @@
                 <w:noProof/>
                 <w:webHidden/>
               </w:rPr>
-              <w:instrText xml:space="preserve"> PAGEREF _Toc127736140 \h </w:instrText>
+              <w:instrText xml:space="preserve"> PAGEREF _Toc133201615 \h </w:instrText>
             </w:r>
             <w:r>
               <w:rPr>
@@ -779,7 +850,7 @@
                 <w:noProof/>
                 <w:webHidden/>
               </w:rPr>
-              <w:t>5</w:t>
+              <w:t>6</w:t>
             </w:r>
             <w:r>
               <w:rPr>
@@ -803,7 +874,7 @@
               <w:lang w:eastAsia="en-GB"/>
             </w:rPr>
           </w:pPr>
-          <w:hyperlink w:anchor="_Toc127736141" w:history="1">
+          <w:hyperlink w:anchor="_Toc133201616" w:history="1">
             <w:r>
               <w:rPr>
                 <w:rStyle w:val="Hyperlink"/>
@@ -830,7 +901,7 @@
                 <w:noProof/>
                 <w:webHidden/>
               </w:rPr>
-              <w:instrText xml:space="preserve"> PAGEREF _Toc127736141 \h </w:instrText>
+              <w:instrText xml:space="preserve"> PAGEREF _Toc133201616 \h </w:instrText>
             </w:r>
             <w:r>
               <w:rPr>
@@ -850,7 +921,7 @@
                 <w:noProof/>
                 <w:webHidden/>
               </w:rPr>
-              <w:t>5</w:t>
+              <w:t>7</w:t>
             </w:r>
             <w:r>
               <w:rPr>
@@ -874,7 +945,7 @@
               <w:lang w:eastAsia="en-GB"/>
             </w:rPr>
           </w:pPr>
-          <w:hyperlink w:anchor="_Toc127736142" w:history="1">
+          <w:hyperlink w:anchor="_Toc133201617" w:history="1">
             <w:r>
               <w:rPr>
                 <w:rStyle w:val="Hyperlink"/>
@@ -901,7 +972,7 @@
                 <w:noProof/>
                 <w:webHidden/>
               </w:rPr>
-              <w:instrText xml:space="preserve"> PAGEREF _Toc127736142 \h </w:instrText>
+              <w:instrText xml:space="preserve"> PAGEREF _Toc133201617 \h </w:instrText>
             </w:r>
             <w:r>
               <w:rPr>
@@ -921,7 +992,7 @@
                 <w:noProof/>
                 <w:webHidden/>
               </w:rPr>
-              <w:t>5</w:t>
+              <w:t>7</w:t>
             </w:r>
             <w:r>
               <w:rPr>
@@ -945,7 +1016,7 @@
               <w:lang w:eastAsia="en-GB"/>
             </w:rPr>
           </w:pPr>
-          <w:hyperlink w:anchor="_Toc127736143" w:history="1">
+          <w:hyperlink w:anchor="_Toc133201618" w:history="1">
             <w:r>
               <w:rPr>
                 <w:rStyle w:val="Hyperlink"/>
@@ -972,7 +1043,7 @@
                 <w:noProof/>
                 <w:webHidden/>
               </w:rPr>
-              <w:instrText xml:space="preserve"> PAGEREF _Toc127736143 \h </w:instrText>
+              <w:instrText xml:space="preserve"> PAGEREF _Toc133201618 \h </w:instrText>
             </w:r>
             <w:r>
               <w:rPr>
@@ -992,7 +1063,7 @@
                 <w:noProof/>
                 <w:webHidden/>
               </w:rPr>
-              <w:t>5</w:t>
+              <w:t>7</w:t>
             </w:r>
             <w:r>
               <w:rPr>
@@ -1016,7 +1087,7 @@
               <w:lang w:eastAsia="en-GB"/>
             </w:rPr>
           </w:pPr>
-          <w:hyperlink w:anchor="_Toc127736144" w:history="1">
+          <w:hyperlink w:anchor="_Toc133201619" w:history="1">
             <w:r>
               <w:rPr>
                 <w:rStyle w:val="Hyperlink"/>
@@ -1043,7 +1114,7 @@
                 <w:noProof/>
                 <w:webHidden/>
               </w:rPr>
-              <w:instrText xml:space="preserve"> PAGEREF _Toc127736144 \h </w:instrText>
+              <w:instrText xml:space="preserve"> PAGEREF _Toc133201619 \h </w:instrText>
             </w:r>
             <w:r>
               <w:rPr>
@@ -1063,7 +1134,7 @@
                 <w:noProof/>
                 <w:webHidden/>
               </w:rPr>
-              <w:t>6</w:t>
+              <w:t>7</w:t>
             </w:r>
             <w:r>
               <w:rPr>
@@ -1126,9 +1197,8 @@
       <w:pPr>
         <w:pStyle w:val="Heading1"/>
       </w:pPr>
-      <w:bookmarkStart w:id="0" w:name="_Toc127736134"/>
-      <w:r>
-        <w:lastRenderedPageBreak/>
+      <w:bookmarkStart w:id="0" w:name="_Toc133201608"/>
+      <w:r>
         <w:t>Testing Overview</w:t>
       </w:r>
       <w:bookmarkEnd w:id="0"/>
@@ -1202,7 +1272,14 @@
           <w:sz w:val="24"/>
           <w:szCs w:val="24"/>
         </w:rPr>
-        <w:t xml:space="preserve">Testing the application from different angles will maximise the chance of spotting errors/flaws that can be addressed </w:t>
+        <w:t>Evaluating</w:t>
+      </w:r>
+      <w:r>
+        <w:rPr>
+          <w:sz w:val="24"/>
+          <w:szCs w:val="24"/>
+        </w:rPr>
+        <w:t xml:space="preserve"> the application from different angles will maximise the chance of spotting errors/flaws that can be addressed </w:t>
       </w:r>
       <w:r>
         <w:rPr>
@@ -1478,7 +1555,21 @@
           <w:sz w:val="24"/>
           <w:szCs w:val="24"/>
         </w:rPr>
-        <w:t xml:space="preserve"> This will include testing the application as a standard user and from the administrator’s point of view</w:t>
+        <w:t xml:space="preserve"> This will include </w:t>
+      </w:r>
+      <w:r>
+        <w:rPr>
+          <w:sz w:val="24"/>
+          <w:szCs w:val="24"/>
+        </w:rPr>
+        <w:t>evaluating</w:t>
+      </w:r>
+      <w:r>
+        <w:rPr>
+          <w:sz w:val="24"/>
+          <w:szCs w:val="24"/>
+        </w:rPr>
+        <w:t xml:space="preserve"> the application as a standard user and from the administrator’s point of view</w:t>
       </w:r>
       <w:r>
         <w:rPr>
@@ -1681,19 +1772,81 @@
           <w:szCs w:val="24"/>
         </w:rPr>
       </w:pPr>
-      <w:r>
-        <w:rPr>
-          <w:sz w:val="24"/>
-          <w:szCs w:val="24"/>
-        </w:rPr>
-        <w:br w:type="page"/>
-      </w:r>
     </w:p>
     <w:p>
       <w:pPr>
+        <w:rPr>
+          <w:b/>
+          <w:bCs/>
+          <w:sz w:val="24"/>
+          <w:szCs w:val="24"/>
+        </w:rPr>
+      </w:pPr>
+      <w:r>
+        <w:rPr>
+          <w:b/>
+          <w:bCs/>
+          <w:sz w:val="24"/>
+          <w:szCs w:val="24"/>
+        </w:rPr>
+        <w:t xml:space="preserve">Note – The test build was deployed using PythonAnywhere, it was pointed out to me before testing that there may be some issues with this particular platform. </w:t>
+      </w:r>
+    </w:p>
+    <w:p>
+      <w:pPr>
+        <w:rPr>
+          <w:b/>
+          <w:bCs/>
+          <w:sz w:val="24"/>
+          <w:szCs w:val="24"/>
+        </w:rPr>
+      </w:pPr>
+    </w:p>
+    <w:p>
+      <w:pPr>
+        <w:rPr>
+          <w:b/>
+          <w:bCs/>
+          <w:sz w:val="24"/>
+          <w:szCs w:val="24"/>
+        </w:rPr>
+      </w:pPr>
+    </w:p>
+    <w:p>
+      <w:pPr>
+        <w:rPr>
+          <w:b/>
+          <w:bCs/>
+          <w:sz w:val="24"/>
+          <w:szCs w:val="24"/>
+        </w:rPr>
+      </w:pPr>
+    </w:p>
+    <w:p>
+      <w:pPr>
+        <w:rPr>
+          <w:b/>
+          <w:bCs/>
+          <w:sz w:val="24"/>
+          <w:szCs w:val="24"/>
+        </w:rPr>
+      </w:pPr>
+    </w:p>
+    <w:p>
+      <w:pPr>
+        <w:rPr>
+          <w:b/>
+          <w:bCs/>
+          <w:sz w:val="24"/>
+          <w:szCs w:val="24"/>
+        </w:rPr>
+      </w:pPr>
+    </w:p>
+    <w:p>
+      <w:pPr>
         <w:pStyle w:val="Heading1"/>
       </w:pPr>
-      <w:bookmarkStart w:id="1" w:name="_Toc127736135"/>
+      <w:bookmarkStart w:id="1" w:name="_Toc133201609"/>
       <w:r>
         <w:lastRenderedPageBreak/>
         <w:t>Functionality Testing</w:t>
@@ -1701,41 +1854,6 @@
       <w:bookmarkEnd w:id="1"/>
     </w:p>
     <w:p/>
-    <w:p>
-      <w:pPr>
-        <w:rPr>
-          <w:b/>
-          <w:bCs/>
-          <w:i/>
-          <w:iCs/>
-          <w:sz w:val="24"/>
-          <w:szCs w:val="24"/>
-        </w:rPr>
-      </w:pPr>
-      <w:r>
-        <w:rPr>
-          <w:b/>
-          <w:bCs/>
-          <w:i/>
-          <w:iCs/>
-          <w:sz w:val="24"/>
-          <w:szCs w:val="24"/>
-        </w:rPr>
-        <w:t>{This section can be described with a standard test table against each of the requirements made by the clients}</w:t>
-      </w:r>
-    </w:p>
-    <w:p>
-      <w:pPr>
-        <w:rPr>
-          <w:b/>
-          <w:bCs/>
-          <w:i/>
-          <w:iCs/>
-          <w:sz w:val="24"/>
-          <w:szCs w:val="24"/>
-        </w:rPr>
-      </w:pPr>
-    </w:p>
     <w:p>
       <w:bookmarkStart w:id="2" w:name="_Hlk127735896"/>
     </w:p>
@@ -1746,10 +1864,10 @@
         <w:tblLook w:val="04A0" w:firstRow="1" w:lastRow="0" w:firstColumn="1" w:lastColumn="0" w:noHBand="0" w:noVBand="1"/>
       </w:tblPr>
       <w:tblGrid>
-        <w:gridCol w:w="2254"/>
-        <w:gridCol w:w="2254"/>
-        <w:gridCol w:w="2254"/>
-        <w:gridCol w:w="2254"/>
+        <w:gridCol w:w="2226"/>
+        <w:gridCol w:w="2227"/>
+        <w:gridCol w:w="2230"/>
+        <w:gridCol w:w="2333"/>
       </w:tblGrid>
       <w:tr>
         <w:tc>
@@ -1774,6 +1892,15 @@
               </w:rPr>
               <w:t>Test</w:t>
             </w:r>
+            <w:r>
+              <w:rPr>
+                <w:b/>
+                <w:bCs/>
+                <w:sz w:val="24"/>
+                <w:szCs w:val="24"/>
+              </w:rPr>
+              <w:t xml:space="preserve"> Area</w:t>
+            </w:r>
           </w:p>
         </w:tc>
         <w:tc>
@@ -1844,14 +1971,32 @@
                 <w:sz w:val="24"/>
                 <w:szCs w:val="24"/>
               </w:rPr>
-              <w:t>Actions Taken</w:t>
+              <w:t xml:space="preserve">Actions </w:t>
+            </w:r>
+            <w:r>
+              <w:rPr>
+                <w:b/>
+                <w:bCs/>
+                <w:sz w:val="24"/>
+                <w:szCs w:val="24"/>
+              </w:rPr>
+              <w:t>Required</w:t>
+            </w:r>
+            <w:r>
+              <w:rPr>
+                <w:b/>
+                <w:bCs/>
+                <w:sz w:val="24"/>
+                <w:szCs w:val="24"/>
+              </w:rPr>
+              <w:t xml:space="preserve"> (Moving Forward)</w:t>
             </w:r>
           </w:p>
         </w:tc>
       </w:tr>
       <w:tr>
         <w:trPr>
-          <w:trHeight w:val="1326"/>
+          <w:trHeight w:val="6012"/>
         </w:trPr>
         <w:tc>
           <w:tcPr>
@@ -1864,6 +2009,20 @@
                 <w:szCs w:val="24"/>
               </w:rPr>
             </w:pPr>
+            <w:r>
+              <w:rPr>
+                <w:sz w:val="24"/>
+                <w:szCs w:val="24"/>
+              </w:rPr>
+              <w:t>Resource</w:t>
+            </w:r>
+            <w:r>
+              <w:rPr>
+                <w:sz w:val="24"/>
+                <w:szCs w:val="24"/>
+              </w:rPr>
+              <w:t xml:space="preserve"> database</w:t>
+            </w:r>
           </w:p>
         </w:tc>
         <w:tc>
@@ -1877,6 +2036,78 @@
                 <w:szCs w:val="24"/>
               </w:rPr>
             </w:pPr>
+            <w:r>
+              <w:rPr>
+                <w:sz w:val="24"/>
+                <w:szCs w:val="24"/>
+              </w:rPr>
+              <w:t>Categorised, populated, searchable</w:t>
+            </w:r>
+            <w:r>
+              <w:rPr>
+                <w:sz w:val="24"/>
+                <w:szCs w:val="24"/>
+              </w:rPr>
+              <w:t>, safety/</w:t>
+            </w:r>
+            <w:r>
+              <w:rPr>
+                <w:sz w:val="24"/>
+                <w:szCs w:val="24"/>
+              </w:rPr>
+              <w:t>PPE</w:t>
+            </w:r>
+            <w:r>
+              <w:rPr>
+                <w:sz w:val="24"/>
+                <w:szCs w:val="24"/>
+              </w:rPr>
+              <w:t xml:space="preserve"> requirement</w:t>
+            </w:r>
+            <w:r>
+              <w:rPr>
+                <w:sz w:val="24"/>
+                <w:szCs w:val="24"/>
+              </w:rPr>
+              <w:t>.</w:t>
+            </w:r>
+          </w:p>
+          <w:p>
+            <w:pPr>
+              <w:rPr>
+                <w:sz w:val="24"/>
+                <w:szCs w:val="24"/>
+              </w:rPr>
+            </w:pPr>
+          </w:p>
+          <w:p>
+            <w:pPr>
+              <w:rPr>
+                <w:sz w:val="24"/>
+                <w:szCs w:val="24"/>
+              </w:rPr>
+            </w:pPr>
+            <w:r>
+              <w:rPr>
+                <w:sz w:val="24"/>
+                <w:szCs w:val="24"/>
+              </w:rPr>
+              <w:t>A</w:t>
+            </w:r>
+            <w:r>
+              <w:rPr>
+                <w:sz w:val="24"/>
+                <w:szCs w:val="24"/>
+              </w:rPr>
+              <w:t>vailability, training required, restricted view</w:t>
+            </w:r>
+            <w:r>
+              <w:rPr>
+                <w:sz w:val="24"/>
+                <w:szCs w:val="24"/>
+              </w:rPr>
+              <w:t>.</w:t>
+            </w:r>
           </w:p>
         </w:tc>
         <w:tc>
@@ -1890,6 +2121,108 @@
                 <w:szCs w:val="24"/>
               </w:rPr>
             </w:pPr>
+            <w:r>
+              <w:rPr>
+                <w:sz w:val="24"/>
+                <w:szCs w:val="24"/>
+              </w:rPr>
+              <w:t>Database skeleton is in-place, appropriate categories</w:t>
+            </w:r>
+            <w:r>
+              <w:rPr>
+                <w:sz w:val="24"/>
+                <w:szCs w:val="24"/>
+              </w:rPr>
+              <w:t>,</w:t>
+            </w:r>
+            <w:r>
+              <w:rPr>
+                <w:sz w:val="24"/>
+                <w:szCs w:val="24"/>
+              </w:rPr>
+              <w:t xml:space="preserve"> item classifications are in place with a </w:t>
+            </w:r>
+            <w:r>
+              <w:rPr>
+                <w:sz w:val="24"/>
+                <w:szCs w:val="24"/>
+              </w:rPr>
+              <w:t>B</w:t>
+            </w:r>
+            <w:r>
+              <w:rPr>
+                <w:sz w:val="24"/>
+                <w:szCs w:val="24"/>
+              </w:rPr>
+              <w:t>oolean</w:t>
+            </w:r>
+            <w:r>
+              <w:rPr>
+                <w:sz w:val="24"/>
+                <w:szCs w:val="24"/>
+              </w:rPr>
+              <w:t xml:space="preserve"> value.</w:t>
+            </w:r>
+          </w:p>
+          <w:p>
+            <w:pPr>
+              <w:rPr>
+                <w:sz w:val="24"/>
+                <w:szCs w:val="24"/>
+              </w:rPr>
+            </w:pPr>
+          </w:p>
+          <w:p>
+            <w:pPr>
+              <w:rPr>
+                <w:sz w:val="24"/>
+                <w:szCs w:val="24"/>
+              </w:rPr>
+            </w:pPr>
+            <w:r>
+              <w:rPr>
+                <w:sz w:val="24"/>
+                <w:szCs w:val="24"/>
+              </w:rPr>
+              <w:t xml:space="preserve">Tool Database is populated at least partially, searching requires input, images are currently not displayed in the test version. </w:t>
+            </w:r>
+          </w:p>
+          <w:p>
+            <w:pPr>
+              <w:rPr>
+                <w:sz w:val="24"/>
+                <w:szCs w:val="24"/>
+              </w:rPr>
+            </w:pPr>
+          </w:p>
+          <w:p>
+            <w:pPr>
+              <w:rPr>
+                <w:sz w:val="24"/>
+                <w:szCs w:val="24"/>
+              </w:rPr>
+            </w:pPr>
+            <w:r>
+              <w:rPr>
+                <w:sz w:val="24"/>
+                <w:szCs w:val="24"/>
+              </w:rPr>
+              <w:t>Books and board games librar</w:t>
+            </w:r>
+            <w:r>
+              <w:rPr>
+                <w:sz w:val="24"/>
+                <w:szCs w:val="24"/>
+              </w:rPr>
+              <w:t>ies are</w:t>
+            </w:r>
+            <w:r>
+              <w:rPr>
+                <w:sz w:val="24"/>
+                <w:szCs w:val="24"/>
+              </w:rPr>
+              <w:t xml:space="preserve"> currently not populated.</w:t>
+            </w:r>
           </w:p>
         </w:tc>
         <w:tc>
@@ -1903,12 +2236,79 @@
                 <w:szCs w:val="24"/>
               </w:rPr>
             </w:pPr>
+            <w:r>
+              <w:rPr>
+                <w:sz w:val="24"/>
+                <w:szCs w:val="24"/>
+              </w:rPr>
+              <w:t>Book and board game librar</w:t>
+            </w:r>
+            <w:r>
+              <w:rPr>
+                <w:sz w:val="24"/>
+                <w:szCs w:val="24"/>
+              </w:rPr>
+              <w:t>ies</w:t>
+            </w:r>
+            <w:r>
+              <w:rPr>
+                <w:sz w:val="24"/>
+                <w:szCs w:val="24"/>
+              </w:rPr>
+              <w:t xml:space="preserve"> need populated. </w:t>
+            </w:r>
+          </w:p>
+          <w:p>
+            <w:pPr>
+              <w:rPr>
+                <w:sz w:val="24"/>
+                <w:szCs w:val="24"/>
+              </w:rPr>
+            </w:pPr>
+          </w:p>
+          <w:p>
+            <w:pPr>
+              <w:rPr>
+                <w:sz w:val="24"/>
+                <w:szCs w:val="24"/>
+              </w:rPr>
+            </w:pPr>
+            <w:r>
+              <w:rPr>
+                <w:sz w:val="24"/>
+                <w:szCs w:val="24"/>
+              </w:rPr>
+              <w:t xml:space="preserve">Images of the tools could be displayed and scrolled through as thumbnails in addition to an input search. </w:t>
+            </w:r>
+          </w:p>
+          <w:p>
+            <w:pPr>
+              <w:rPr>
+                <w:sz w:val="24"/>
+                <w:szCs w:val="24"/>
+              </w:rPr>
+            </w:pPr>
+          </w:p>
+          <w:p>
+            <w:pPr>
+              <w:rPr>
+                <w:sz w:val="24"/>
+                <w:szCs w:val="24"/>
+              </w:rPr>
+            </w:pPr>
+            <w:r>
+              <w:rPr>
+                <w:sz w:val="24"/>
+                <w:szCs w:val="24"/>
+              </w:rPr>
+              <w:t>A little extra spacing between search result headings to accommodate longer entries and enhance readability.</w:t>
+            </w:r>
           </w:p>
         </w:tc>
       </w:tr>
       <w:tr>
         <w:trPr>
-          <w:trHeight w:val="1698"/>
+          <w:trHeight w:val="1266"/>
         </w:trPr>
         <w:tc>
           <w:tcPr>
@@ -1921,6 +2321,13 @@
                 <w:szCs w:val="24"/>
               </w:rPr>
             </w:pPr>
+            <w:r>
+              <w:rPr>
+                <w:sz w:val="24"/>
+                <w:szCs w:val="24"/>
+              </w:rPr>
+              <w:t>User system</w:t>
+            </w:r>
           </w:p>
         </w:tc>
         <w:tc>
@@ -1934,6 +2341,66 @@
                 <w:szCs w:val="24"/>
               </w:rPr>
             </w:pPr>
+            <w:r>
+              <w:rPr>
+                <w:sz w:val="24"/>
+                <w:szCs w:val="24"/>
+              </w:rPr>
+              <w:t>User classification – standard / admin.</w:t>
+            </w:r>
+          </w:p>
+          <w:p>
+            <w:pPr>
+              <w:rPr>
+                <w:sz w:val="24"/>
+                <w:szCs w:val="24"/>
+              </w:rPr>
+            </w:pPr>
+          </w:p>
+          <w:p>
+            <w:pPr>
+              <w:rPr>
+                <w:sz w:val="24"/>
+                <w:szCs w:val="24"/>
+              </w:rPr>
+            </w:pPr>
+            <w:r>
+              <w:rPr>
+                <w:sz w:val="24"/>
+                <w:szCs w:val="24"/>
+              </w:rPr>
+              <w:t>User restricted view permission</w:t>
+            </w:r>
+            <w:r>
+              <w:rPr>
+                <w:sz w:val="24"/>
+                <w:szCs w:val="24"/>
+              </w:rPr>
+              <w:t xml:space="preserve">, user creation and detail storage. </w:t>
+            </w:r>
+          </w:p>
+          <w:p>
+            <w:pPr>
+              <w:rPr>
+                <w:sz w:val="24"/>
+                <w:szCs w:val="24"/>
+              </w:rPr>
+            </w:pPr>
+          </w:p>
+          <w:p>
+            <w:pPr>
+              <w:rPr>
+                <w:sz w:val="24"/>
+                <w:szCs w:val="24"/>
+              </w:rPr>
+            </w:pPr>
+            <w:r>
+              <w:rPr>
+                <w:sz w:val="24"/>
+                <w:szCs w:val="24"/>
+              </w:rPr>
+              <w:t>Admin management section.</w:t>
+            </w:r>
           </w:p>
         </w:tc>
         <w:tc>
@@ -1947,12 +2414,173 @@
                 <w:szCs w:val="24"/>
               </w:rPr>
             </w:pPr>
+            <w:r>
+              <w:rPr>
+                <w:sz w:val="24"/>
+                <w:szCs w:val="24"/>
+              </w:rPr>
+              <w:t xml:space="preserve">User admin classification is working as a Boolean value. </w:t>
+            </w:r>
+          </w:p>
+          <w:p>
+            <w:pPr>
+              <w:rPr>
+                <w:sz w:val="24"/>
+                <w:szCs w:val="24"/>
+              </w:rPr>
+            </w:pPr>
+          </w:p>
+          <w:p>
+            <w:pPr>
+              <w:rPr>
+                <w:sz w:val="24"/>
+                <w:szCs w:val="24"/>
+              </w:rPr>
+            </w:pPr>
+            <w:r>
+              <w:rPr>
+                <w:sz w:val="24"/>
+                <w:szCs w:val="24"/>
+              </w:rPr>
+              <w:t>Users have a Boolean value to allow/hide restricted items as well as a training done Boolean.</w:t>
+            </w:r>
+            <w:r>
+              <w:rPr>
+                <w:sz w:val="24"/>
+                <w:szCs w:val="24"/>
+              </w:rPr>
+              <w:t xml:space="preserve"> </w:t>
+            </w:r>
+          </w:p>
+          <w:p>
+            <w:pPr>
+              <w:rPr>
+                <w:sz w:val="24"/>
+                <w:szCs w:val="24"/>
+              </w:rPr>
+            </w:pPr>
+          </w:p>
+          <w:p>
+            <w:pPr>
+              <w:rPr>
+                <w:sz w:val="24"/>
+                <w:szCs w:val="24"/>
+              </w:rPr>
+            </w:pPr>
+            <w:r>
+              <w:rPr>
+                <w:sz w:val="24"/>
+                <w:szCs w:val="24"/>
+              </w:rPr>
+              <w:t>User login function operational. User signup page contains all necessary inputs</w:t>
+            </w:r>
+            <w:r>
+              <w:rPr>
+                <w:sz w:val="24"/>
+                <w:szCs w:val="24"/>
+              </w:rPr>
+              <w:t xml:space="preserve">, new user creation is operational. </w:t>
+            </w:r>
+          </w:p>
+          <w:p>
+            <w:pPr>
+              <w:rPr>
+                <w:sz w:val="24"/>
+                <w:szCs w:val="24"/>
+              </w:rPr>
+            </w:pPr>
+            <w:r>
+              <w:rPr>
+                <w:sz w:val="24"/>
+                <w:szCs w:val="24"/>
+              </w:rPr>
+              <w:lastRenderedPageBreak/>
+              <w:t>User sign-in with created accounts was not currently operational.</w:t>
+            </w:r>
           </w:p>
         </w:tc>
         <w:tc>
           <w:tcPr>
             <w:tcW w:w="2254" w:type="dxa"/>
           </w:tcPr>
+          <w:p>
+            <w:pPr>
+              <w:rPr>
+                <w:sz w:val="24"/>
+                <w:szCs w:val="24"/>
+              </w:rPr>
+            </w:pPr>
+            <w:r>
+              <w:rPr>
+                <w:sz w:val="24"/>
+                <w:szCs w:val="24"/>
+              </w:rPr>
+              <w:lastRenderedPageBreak/>
+              <w:t>Admin management section still to be implemented.</w:t>
+            </w:r>
+          </w:p>
+          <w:p>
+            <w:pPr>
+              <w:rPr>
+                <w:sz w:val="24"/>
+                <w:szCs w:val="24"/>
+              </w:rPr>
+            </w:pPr>
+          </w:p>
+          <w:p>
+            <w:pPr>
+              <w:rPr>
+                <w:sz w:val="24"/>
+                <w:szCs w:val="24"/>
+              </w:rPr>
+            </w:pPr>
+            <w:r>
+              <w:rPr>
+                <w:sz w:val="24"/>
+                <w:szCs w:val="24"/>
+              </w:rPr>
+              <w:t xml:space="preserve">Created user </w:t>
+            </w:r>
+            <w:r>
+              <w:rPr>
+                <w:sz w:val="24"/>
+                <w:szCs w:val="24"/>
+              </w:rPr>
+              <w:t>sign-in needs to be completed.</w:t>
+            </w:r>
+          </w:p>
+          <w:p>
+            <w:pPr>
+              <w:rPr>
+                <w:sz w:val="24"/>
+                <w:szCs w:val="24"/>
+              </w:rPr>
+            </w:pPr>
+          </w:p>
+          <w:p>
+            <w:pPr>
+              <w:rPr>
+                <w:sz w:val="24"/>
+                <w:szCs w:val="24"/>
+              </w:rPr>
+            </w:pPr>
+          </w:p>
+          <w:p>
+            <w:pPr>
+              <w:rPr>
+                <w:sz w:val="24"/>
+                <w:szCs w:val="24"/>
+              </w:rPr>
+            </w:pPr>
+          </w:p>
+          <w:p>
+            <w:pPr>
+              <w:rPr>
+                <w:sz w:val="24"/>
+                <w:szCs w:val="24"/>
+              </w:rPr>
+            </w:pPr>
+          </w:p>
           <w:p>
             <w:pPr>
               <w:rPr>
@@ -1978,6 +2606,13 @@
                 <w:szCs w:val="24"/>
               </w:rPr>
             </w:pPr>
+            <w:r>
+              <w:rPr>
+                <w:sz w:val="24"/>
+                <w:szCs w:val="24"/>
+              </w:rPr>
+              <w:t>Booking System</w:t>
+            </w:r>
           </w:p>
         </w:tc>
         <w:tc>
@@ -1991,6 +2626,52 @@
                 <w:szCs w:val="24"/>
               </w:rPr>
             </w:pPr>
+            <w:r>
+              <w:rPr>
+                <w:sz w:val="24"/>
+                <w:szCs w:val="24"/>
+              </w:rPr>
+              <w:t>Member ability to view available tools, select and book available tools in timeslots.</w:t>
+            </w:r>
+          </w:p>
+          <w:p>
+            <w:pPr>
+              <w:rPr>
+                <w:sz w:val="24"/>
+                <w:szCs w:val="24"/>
+              </w:rPr>
+            </w:pPr>
+          </w:p>
+          <w:p>
+            <w:pPr>
+              <w:rPr>
+                <w:sz w:val="24"/>
+                <w:szCs w:val="24"/>
+              </w:rPr>
+            </w:pPr>
+            <w:r>
+              <w:rPr>
+                <w:sz w:val="24"/>
+                <w:szCs w:val="24"/>
+              </w:rPr>
+              <w:t>Tracked log of booking history.</w:t>
+            </w:r>
+          </w:p>
+          <w:p>
+            <w:pPr>
+              <w:rPr>
+                <w:sz w:val="24"/>
+                <w:szCs w:val="24"/>
+              </w:rPr>
+            </w:pPr>
+          </w:p>
+          <w:p>
+            <w:pPr>
+              <w:rPr>
+                <w:sz w:val="24"/>
+                <w:szCs w:val="24"/>
+              </w:rPr>
+            </w:pPr>
           </w:p>
         </w:tc>
         <w:tc>
@@ -2004,6 +2685,126 @@
                 <w:szCs w:val="24"/>
               </w:rPr>
             </w:pPr>
+            <w:r>
+              <w:rPr>
+                <w:sz w:val="24"/>
+                <w:szCs w:val="24"/>
+              </w:rPr>
+              <w:t>Booking page visible to logged in member (test admin).</w:t>
+            </w:r>
+          </w:p>
+          <w:p>
+            <w:pPr>
+              <w:rPr>
+                <w:sz w:val="24"/>
+                <w:szCs w:val="24"/>
+              </w:rPr>
+            </w:pPr>
+          </w:p>
+          <w:p>
+            <w:pPr>
+              <w:rPr>
+                <w:sz w:val="24"/>
+                <w:szCs w:val="24"/>
+              </w:rPr>
+            </w:pPr>
+            <w:r>
+              <w:rPr>
+                <w:sz w:val="24"/>
+                <w:szCs w:val="24"/>
+              </w:rPr>
+              <w:t>Booking form is implemented with suitable input fields.</w:t>
+            </w:r>
+          </w:p>
+          <w:p>
+            <w:pPr>
+              <w:rPr>
+                <w:sz w:val="24"/>
+                <w:szCs w:val="24"/>
+              </w:rPr>
+            </w:pPr>
+          </w:p>
+          <w:p>
+            <w:pPr>
+              <w:rPr>
+                <w:sz w:val="24"/>
+                <w:szCs w:val="24"/>
+              </w:rPr>
+            </w:pPr>
+            <w:r>
+              <w:rPr>
+                <w:sz w:val="24"/>
+                <w:szCs w:val="24"/>
+              </w:rPr>
+              <w:t>A log skeleton was visible when logged in as the test admin user.</w:t>
+            </w:r>
+          </w:p>
+          <w:p>
+            <w:pPr>
+              <w:rPr>
+                <w:sz w:val="24"/>
+                <w:szCs w:val="24"/>
+              </w:rPr>
+            </w:pPr>
+          </w:p>
+          <w:p>
+            <w:pPr>
+              <w:rPr>
+                <w:sz w:val="24"/>
+                <w:szCs w:val="24"/>
+              </w:rPr>
+            </w:pPr>
+            <w:r>
+              <w:rPr>
+                <w:sz w:val="24"/>
+                <w:szCs w:val="24"/>
+              </w:rPr>
+              <w:t xml:space="preserve">Booking functionality </w:t>
+            </w:r>
+            <w:r>
+              <w:rPr>
+                <w:sz w:val="24"/>
+                <w:szCs w:val="24"/>
+              </w:rPr>
+              <w:t>was</w:t>
+            </w:r>
+            <w:r>
+              <w:rPr>
+                <w:sz w:val="24"/>
+                <w:szCs w:val="24"/>
+              </w:rPr>
+              <w:t xml:space="preserve"> currently not</w:t>
+            </w:r>
+            <w:r>
+              <w:rPr>
+                <w:sz w:val="24"/>
+                <w:szCs w:val="24"/>
+              </w:rPr>
+              <w:t xml:space="preserve"> functionable</w:t>
+            </w:r>
+            <w:r>
+              <w:rPr>
+                <w:sz w:val="24"/>
+                <w:szCs w:val="24"/>
+              </w:rPr>
+              <w:t xml:space="preserve"> when evaluated.</w:t>
+            </w:r>
+            <w:r>
+              <w:rPr>
+                <w:sz w:val="24"/>
+                <w:szCs w:val="24"/>
+              </w:rPr>
+              <w:t xml:space="preserve"> </w:t>
+            </w:r>
+            <w:r>
+              <w:rPr>
+                <w:b/>
+                <w:bCs/>
+                <w:sz w:val="24"/>
+                <w:szCs w:val="24"/>
+              </w:rPr>
+              <w:t>(I have been advised this is an issue with the test deployment environment)</w:t>
+            </w:r>
           </w:p>
         </w:tc>
         <w:tc>
@@ -2017,12 +2818,129 @@
                 <w:szCs w:val="24"/>
               </w:rPr>
             </w:pPr>
+            <w:r>
+              <w:rPr>
+                <w:sz w:val="24"/>
+                <w:szCs w:val="24"/>
+              </w:rPr>
+              <w:t xml:space="preserve">Booking functionality needs to be </w:t>
+            </w:r>
+            <w:r>
+              <w:rPr>
+                <w:sz w:val="24"/>
+                <w:szCs w:val="24"/>
+              </w:rPr>
+              <w:t>completed</w:t>
+            </w:r>
+            <w:r>
+              <w:rPr>
+                <w:sz w:val="24"/>
+                <w:szCs w:val="24"/>
+              </w:rPr>
+              <w:t>.</w:t>
+            </w:r>
+          </w:p>
+          <w:p>
+            <w:pPr>
+              <w:rPr>
+                <w:b/>
+                <w:bCs/>
+                <w:sz w:val="24"/>
+                <w:szCs w:val="24"/>
+              </w:rPr>
+            </w:pPr>
+            <w:r>
+              <w:rPr>
+                <w:b/>
+                <w:bCs/>
+                <w:sz w:val="24"/>
+                <w:szCs w:val="24"/>
+              </w:rPr>
+              <w:t>(Due to test environment issues</w:t>
+            </w:r>
+            <w:r>
+              <w:rPr>
+                <w:b/>
+                <w:bCs/>
+                <w:sz w:val="24"/>
+                <w:szCs w:val="24"/>
+              </w:rPr>
+              <w:t>,</w:t>
+            </w:r>
+            <w:r>
+              <w:rPr>
+                <w:b/>
+                <w:bCs/>
+                <w:sz w:val="24"/>
+                <w:szCs w:val="24"/>
+              </w:rPr>
+              <w:t xml:space="preserve"> this functionality will need to be re-</w:t>
+            </w:r>
+            <w:r>
+              <w:rPr>
+                <w:b/>
+                <w:bCs/>
+                <w:sz w:val="24"/>
+                <w:szCs w:val="24"/>
+              </w:rPr>
+              <w:t>assessed</w:t>
+            </w:r>
+            <w:r>
+              <w:rPr>
+                <w:b/>
+                <w:bCs/>
+                <w:sz w:val="24"/>
+                <w:szCs w:val="24"/>
+              </w:rPr>
+              <w:t xml:space="preserve"> </w:t>
+            </w:r>
+            <w:r>
+              <w:rPr>
+                <w:b/>
+                <w:bCs/>
+                <w:sz w:val="24"/>
+                <w:szCs w:val="24"/>
+              </w:rPr>
+              <w:t>after</w:t>
+            </w:r>
+            <w:r>
+              <w:rPr>
+                <w:b/>
+                <w:bCs/>
+                <w:sz w:val="24"/>
+                <w:szCs w:val="24"/>
+              </w:rPr>
+              <w:t xml:space="preserve"> the next development/testing cycle)</w:t>
+            </w:r>
+          </w:p>
+          <w:p>
+            <w:pPr>
+              <w:rPr>
+                <w:sz w:val="24"/>
+                <w:szCs w:val="24"/>
+              </w:rPr>
+            </w:pPr>
+          </w:p>
+          <w:p>
+            <w:pPr>
+              <w:rPr>
+                <w:sz w:val="24"/>
+                <w:szCs w:val="24"/>
+              </w:rPr>
+            </w:pPr>
+            <w:r>
+              <w:rPr>
+                <w:sz w:val="24"/>
+                <w:szCs w:val="24"/>
+              </w:rPr>
+              <w:t>Log implementation needs to be done and checked alongside functionality implementation.</w:t>
+            </w:r>
           </w:p>
         </w:tc>
       </w:tr>
       <w:tr>
         <w:trPr>
-          <w:trHeight w:val="1415"/>
+          <w:trHeight w:val="70"/>
         </w:trPr>
         <w:tc>
           <w:tcPr>
@@ -2035,6 +2953,42 @@
                 <w:szCs w:val="24"/>
               </w:rPr>
             </w:pPr>
+            <w:r>
+              <w:rPr>
+                <w:sz w:val="24"/>
+                <w:szCs w:val="24"/>
+              </w:rPr>
+              <w:t>Contact and Support</w:t>
+            </w:r>
+          </w:p>
+          <w:p>
+            <w:pPr>
+              <w:rPr>
+                <w:sz w:val="24"/>
+                <w:szCs w:val="24"/>
+              </w:rPr>
+            </w:pPr>
+            <w:r>
+              <w:rPr>
+                <w:sz w:val="24"/>
+                <w:szCs w:val="24"/>
+              </w:rPr>
+              <w:t>Functional</w:t>
+            </w:r>
+            <w:r>
+              <w:rPr>
+                <w:sz w:val="24"/>
+                <w:szCs w:val="24"/>
+              </w:rPr>
+              <w:t>i</w:t>
+            </w:r>
+            <w:r>
+              <w:rPr>
+                <w:sz w:val="24"/>
+                <w:szCs w:val="24"/>
+              </w:rPr>
+              <w:t>ty</w:t>
+            </w:r>
           </w:p>
         </w:tc>
         <w:tc>
@@ -2048,6 +3002,36 @@
                 <w:szCs w:val="24"/>
               </w:rPr>
             </w:pPr>
+            <w:r>
+              <w:rPr>
+                <w:sz w:val="24"/>
+                <w:szCs w:val="24"/>
+              </w:rPr>
+              <w:t>Working, easy to use links to further MS pages.</w:t>
+            </w:r>
+          </w:p>
+          <w:p>
+            <w:pPr>
+              <w:rPr>
+                <w:sz w:val="24"/>
+                <w:szCs w:val="24"/>
+              </w:rPr>
+            </w:pPr>
+          </w:p>
+          <w:p>
+            <w:pPr>
+              <w:rPr>
+                <w:sz w:val="24"/>
+                <w:szCs w:val="24"/>
+              </w:rPr>
+            </w:pPr>
+            <w:r>
+              <w:rPr>
+                <w:sz w:val="24"/>
+                <w:szCs w:val="24"/>
+              </w:rPr>
+              <w:t>Operational contact page for members + non-members to receive support.</w:t>
+            </w:r>
           </w:p>
         </w:tc>
         <w:tc>
@@ -2061,6 +3045,75 @@
                 <w:szCs w:val="24"/>
               </w:rPr>
             </w:pPr>
+            <w:r>
+              <w:rPr>
+                <w:sz w:val="24"/>
+                <w:szCs w:val="24"/>
+              </w:rPr>
+              <w:t>Working links to the Men’s Shed social media and phone/email are provided in the footer.</w:t>
+            </w:r>
+          </w:p>
+          <w:p>
+            <w:pPr>
+              <w:rPr>
+                <w:sz w:val="24"/>
+                <w:szCs w:val="24"/>
+              </w:rPr>
+            </w:pPr>
+          </w:p>
+          <w:p>
+            <w:pPr>
+              <w:rPr>
+                <w:sz w:val="24"/>
+                <w:szCs w:val="24"/>
+              </w:rPr>
+            </w:pPr>
+            <w:r>
+              <w:rPr>
+                <w:sz w:val="24"/>
+                <w:szCs w:val="24"/>
+              </w:rPr>
+              <w:t>A support page is implemented that provides phone details, meeting details and a user form to submit questions to the team.</w:t>
+            </w:r>
+          </w:p>
+          <w:p>
+            <w:pPr>
+              <w:rPr>
+                <w:sz w:val="24"/>
+                <w:szCs w:val="24"/>
+              </w:rPr>
+            </w:pPr>
+          </w:p>
+          <w:p>
+            <w:pPr>
+              <w:rPr>
+                <w:sz w:val="24"/>
+                <w:szCs w:val="24"/>
+              </w:rPr>
+            </w:pPr>
+            <w:r>
+              <w:rPr>
+                <w:sz w:val="24"/>
+                <w:szCs w:val="24"/>
+              </w:rPr>
+              <w:t xml:space="preserve">Support page is submitting information however this is not </w:t>
+            </w:r>
+            <w:r>
+              <w:rPr>
+                <w:sz w:val="24"/>
+                <w:szCs w:val="24"/>
+              </w:rPr>
+              <w:lastRenderedPageBreak/>
+              <w:t>currently manageable or visible to the logged in test admin.</w:t>
+            </w:r>
+          </w:p>
+          <w:p>
+            <w:pPr>
+              <w:rPr>
+                <w:sz w:val="24"/>
+                <w:szCs w:val="24"/>
+              </w:rPr>
+            </w:pPr>
           </w:p>
         </w:tc>
         <w:tc>
@@ -2074,136 +3127,178 @@
                 <w:szCs w:val="24"/>
               </w:rPr>
             </w:pPr>
+            <w:r>
+              <w:rPr>
+                <w:sz w:val="24"/>
+                <w:szCs w:val="24"/>
+              </w:rPr>
+              <w:lastRenderedPageBreak/>
+              <w:t>Support request functionality could be implemented when the admin management features are added.</w:t>
+            </w:r>
+          </w:p>
+          <w:p>
+            <w:pPr>
+              <w:rPr>
+                <w:sz w:val="24"/>
+                <w:szCs w:val="24"/>
+              </w:rPr>
+            </w:pPr>
+          </w:p>
+          <w:p>
+            <w:pPr>
+              <w:rPr>
+                <w:sz w:val="24"/>
+                <w:szCs w:val="24"/>
+              </w:rPr>
+            </w:pPr>
+          </w:p>
+          <w:p>
+            <w:pPr>
+              <w:rPr>
+                <w:sz w:val="24"/>
+                <w:szCs w:val="24"/>
+              </w:rPr>
+            </w:pPr>
+          </w:p>
+          <w:p>
+            <w:pPr>
+              <w:rPr>
+                <w:sz w:val="24"/>
+                <w:szCs w:val="24"/>
+              </w:rPr>
+            </w:pPr>
+          </w:p>
+          <w:p>
+            <w:pPr>
+              <w:rPr>
+                <w:sz w:val="24"/>
+                <w:szCs w:val="24"/>
+              </w:rPr>
+            </w:pPr>
+          </w:p>
+          <w:p>
+            <w:pPr>
+              <w:rPr>
+                <w:sz w:val="24"/>
+                <w:szCs w:val="24"/>
+              </w:rPr>
+            </w:pPr>
+          </w:p>
+          <w:p>
+            <w:pPr>
+              <w:rPr>
+                <w:sz w:val="24"/>
+                <w:szCs w:val="24"/>
+              </w:rPr>
+            </w:pPr>
+          </w:p>
+          <w:p>
+            <w:pPr>
+              <w:rPr>
+                <w:sz w:val="24"/>
+                <w:szCs w:val="24"/>
+              </w:rPr>
+            </w:pPr>
+          </w:p>
+          <w:p>
+            <w:pPr>
+              <w:rPr>
+                <w:sz w:val="24"/>
+                <w:szCs w:val="24"/>
+              </w:rPr>
+            </w:pPr>
+          </w:p>
+          <w:p>
+            <w:pPr>
+              <w:rPr>
+                <w:sz w:val="24"/>
+                <w:szCs w:val="24"/>
+              </w:rPr>
+            </w:pPr>
+          </w:p>
+          <w:p>
+            <w:pPr>
+              <w:rPr>
+                <w:sz w:val="24"/>
+                <w:szCs w:val="24"/>
+              </w:rPr>
+            </w:pPr>
+          </w:p>
+          <w:p>
+            <w:pPr>
+              <w:rPr>
+                <w:sz w:val="24"/>
+                <w:szCs w:val="24"/>
+              </w:rPr>
+            </w:pPr>
+          </w:p>
+          <w:p>
+            <w:pPr>
+              <w:rPr>
+                <w:sz w:val="24"/>
+                <w:szCs w:val="24"/>
+              </w:rPr>
+            </w:pPr>
+          </w:p>
+          <w:p>
+            <w:pPr>
+              <w:rPr>
+                <w:sz w:val="24"/>
+                <w:szCs w:val="24"/>
+              </w:rPr>
+            </w:pPr>
+          </w:p>
+          <w:p>
+            <w:pPr>
+              <w:rPr>
+                <w:sz w:val="24"/>
+                <w:szCs w:val="24"/>
+              </w:rPr>
+            </w:pPr>
+          </w:p>
+          <w:p>
+            <w:pPr>
+              <w:rPr>
+                <w:sz w:val="24"/>
+                <w:szCs w:val="24"/>
+              </w:rPr>
+            </w:pPr>
+          </w:p>
+          <w:p>
+            <w:pPr>
+              <w:rPr>
+                <w:sz w:val="24"/>
+                <w:szCs w:val="24"/>
+              </w:rPr>
+            </w:pPr>
+          </w:p>
+          <w:p>
+            <w:pPr>
+              <w:rPr>
+                <w:sz w:val="24"/>
+                <w:szCs w:val="24"/>
+              </w:rPr>
+            </w:pPr>
+          </w:p>
+          <w:p>
+            <w:pPr>
+              <w:rPr>
+                <w:sz w:val="24"/>
+                <w:szCs w:val="24"/>
+              </w:rPr>
+            </w:pPr>
           </w:p>
         </w:tc>
       </w:tr>
-      <w:tr>
-        <w:trPr>
-          <w:trHeight w:val="1411"/>
-        </w:trPr>
-        <w:tc>
-          <w:tcPr>
-            <w:tcW w:w="2254" w:type="dxa"/>
-          </w:tcPr>
-          <w:p>
-            <w:pPr>
-              <w:rPr>
-                <w:sz w:val="24"/>
-                <w:szCs w:val="24"/>
-              </w:rPr>
-            </w:pPr>
-          </w:p>
-        </w:tc>
-        <w:tc>
-          <w:tcPr>
-            <w:tcW w:w="2254" w:type="dxa"/>
-          </w:tcPr>
-          <w:p>
-            <w:pPr>
-              <w:rPr>
-                <w:sz w:val="24"/>
-                <w:szCs w:val="24"/>
-              </w:rPr>
-            </w:pPr>
-          </w:p>
-        </w:tc>
-        <w:tc>
-          <w:tcPr>
-            <w:tcW w:w="2254" w:type="dxa"/>
-          </w:tcPr>
-          <w:p>
-            <w:pPr>
-              <w:rPr>
-                <w:sz w:val="24"/>
-                <w:szCs w:val="24"/>
-              </w:rPr>
-            </w:pPr>
-          </w:p>
-        </w:tc>
-        <w:tc>
-          <w:tcPr>
-            <w:tcW w:w="2254" w:type="dxa"/>
-          </w:tcPr>
-          <w:p>
-            <w:pPr>
-              <w:rPr>
-                <w:sz w:val="24"/>
-                <w:szCs w:val="24"/>
-              </w:rPr>
-            </w:pPr>
-          </w:p>
-        </w:tc>
-      </w:tr>
-      <w:tr>
-        <w:trPr>
-          <w:trHeight w:val="1828"/>
-        </w:trPr>
-        <w:tc>
-          <w:tcPr>
-            <w:tcW w:w="2254" w:type="dxa"/>
-          </w:tcPr>
-          <w:p>
-            <w:pPr>
-              <w:rPr>
-                <w:sz w:val="24"/>
-                <w:szCs w:val="24"/>
-              </w:rPr>
-            </w:pPr>
-          </w:p>
-        </w:tc>
-        <w:tc>
-          <w:tcPr>
-            <w:tcW w:w="2254" w:type="dxa"/>
-          </w:tcPr>
-          <w:p>
-            <w:pPr>
-              <w:rPr>
-                <w:sz w:val="24"/>
-                <w:szCs w:val="24"/>
-              </w:rPr>
-            </w:pPr>
-          </w:p>
-        </w:tc>
-        <w:tc>
-          <w:tcPr>
-            <w:tcW w:w="2254" w:type="dxa"/>
-          </w:tcPr>
-          <w:p>
-            <w:pPr>
-              <w:rPr>
-                <w:sz w:val="24"/>
-                <w:szCs w:val="24"/>
-              </w:rPr>
-            </w:pPr>
-          </w:p>
-        </w:tc>
-        <w:tc>
-          <w:tcPr>
-            <w:tcW w:w="2254" w:type="dxa"/>
-          </w:tcPr>
-          <w:p>
-            <w:pPr>
-              <w:rPr>
-                <w:sz w:val="24"/>
-                <w:szCs w:val="24"/>
-              </w:rPr>
-            </w:pPr>
-          </w:p>
-        </w:tc>
-      </w:tr>
+      <w:bookmarkEnd w:id="2"/>
     </w:tbl>
     <w:p/>
-    <w:bookmarkEnd w:id="2"/>
-    <w:p/>
-    <w:p/>
-    <w:p/>
     <w:p>
       <w:pPr>
         <w:pStyle w:val="Heading1"/>
       </w:pPr>
-      <w:bookmarkStart w:id="3" w:name="_Toc127736136"/>
-      <w:r>
-        <w:lastRenderedPageBreak/>
+      <w:bookmarkStart w:id="3" w:name="_Toc133201610"/>
+      <w:r>
         <w:t>User</w:t>
       </w:r>
       <w:r>
@@ -2226,103 +3321,464 @@
           <w:szCs w:val="24"/>
         </w:rPr>
       </w:pPr>
-      <w:r>
-        <w:rPr>
-          <w:b/>
-          <w:bCs/>
-          <w:i/>
-          <w:iCs/>
-          <w:sz w:val="24"/>
-          <w:szCs w:val="24"/>
-        </w:rPr>
-        <w:t xml:space="preserve">{This section will be </w:t>
-      </w:r>
-      <w:r>
-        <w:rPr>
-          <w:b/>
-          <w:bCs/>
-          <w:i/>
-          <w:iCs/>
-          <w:sz w:val="24"/>
-          <w:szCs w:val="24"/>
-        </w:rPr>
-        <w:t xml:space="preserve">more suited to a written, point-of-view experience as it is being tested due to being </w:t>
-      </w:r>
-      <w:r>
-        <w:rPr>
-          <w:b/>
-          <w:bCs/>
-          <w:i/>
-          <w:iCs/>
-          <w:sz w:val="24"/>
-          <w:szCs w:val="24"/>
-        </w:rPr>
-        <w:t>a user-experience testing run</w:t>
-      </w:r>
-      <w:r>
-        <w:rPr>
-          <w:b/>
-          <w:bCs/>
-          <w:i/>
-          <w:iCs/>
-          <w:sz w:val="24"/>
-          <w:szCs w:val="24"/>
-        </w:rPr>
-        <w:t>}</w:t>
-      </w:r>
+    </w:p>
+    <w:p>
+      <w:pPr>
+        <w:pStyle w:val="Heading2"/>
+      </w:pPr>
+      <w:bookmarkStart w:id="4" w:name="_Toc133201611"/>
+      <w:r>
+        <w:t>Site Visitor</w:t>
+      </w:r>
+      <w:bookmarkEnd w:id="4"/>
     </w:p>
     <w:p/>
     <w:p>
       <w:pPr>
-        <w:pStyle w:val="Heading2"/>
-      </w:pPr>
-      <w:bookmarkStart w:id="4" w:name="_Toc127736137"/>
-      <w:r>
-        <w:t xml:space="preserve">Standard </w:t>
-      </w:r>
-      <w:r>
-        <w:t>Member</w:t>
-      </w:r>
-      <w:bookmarkEnd w:id="4"/>
+        <w:rPr>
+          <w:b/>
+          <w:bCs/>
+          <w:sz w:val="22"/>
+          <w:szCs w:val="22"/>
+          <w:u w:val="single"/>
+        </w:rPr>
+      </w:pPr>
+      <w:r>
+        <w:rPr>
+          <w:b/>
+          <w:bCs/>
+          <w:sz w:val="22"/>
+          <w:szCs w:val="22"/>
+          <w:u w:val="single"/>
+        </w:rPr>
+        <w:t>From the viewpoint of a site visitor with no prior user account.</w:t>
+      </w:r>
+    </w:p>
+    <w:p>
+      <w:pPr>
+        <w:rPr>
+          <w:u w:val="single"/>
+        </w:rPr>
+      </w:pPr>
+    </w:p>
+    <w:p>
+      <w:r>
+        <w:t xml:space="preserve">Upon landing on the homepage, the initial impression is that it is a little bare content-wise. This is something that </w:t>
+      </w:r>
+      <w:r>
+        <w:t>would</w:t>
+      </w:r>
+      <w:r>
+        <w:t xml:space="preserve"> be improved with further iterations of development but was worth mentioning.</w:t>
+      </w:r>
+    </w:p>
+    <w:p>
+      <w:r>
+        <w:t>The navigation is clear so there is no trouble moving through the site pages for even the most basic of web user, however the navigation positioning does stand out as being off-centre</w:t>
+      </w:r>
+      <w:r>
+        <w:t xml:space="preserve"> at larger screen widths. </w:t>
+      </w:r>
+    </w:p>
+    <w:p>
+      <w:pPr>
+        <w:rPr>
+          <w:b/>
+          <w:bCs/>
+        </w:rPr>
+      </w:pPr>
+      <w:r>
+        <w:t>*(</w:t>
+      </w:r>
+      <w:r>
+        <w:rPr>
+          <w:b/>
+          <w:bCs/>
+        </w:rPr>
+        <w:t>Interestingly</w:t>
+      </w:r>
+      <w:r>
+        <w:rPr>
+          <w:b/>
+          <w:bCs/>
+        </w:rPr>
+        <w:t>,</w:t>
+      </w:r>
+      <w:r>
+        <w:rPr>
+          <w:b/>
+          <w:bCs/>
+        </w:rPr>
+        <w:t xml:space="preserve"> this off-centre positioning </w:t>
+      </w:r>
+      <w:r>
+        <w:rPr>
+          <w:b/>
+          <w:bCs/>
+        </w:rPr>
+        <w:t>appears as</w:t>
+      </w:r>
+      <w:r>
+        <w:rPr>
+          <w:b/>
+          <w:bCs/>
+        </w:rPr>
+        <w:t xml:space="preserve"> slightly too far right on 24” displays and reverse</w:t>
+      </w:r>
+      <w:r>
+        <w:rPr>
+          <w:b/>
+          <w:bCs/>
+        </w:rPr>
+        <w:t>s</w:t>
+      </w:r>
+      <w:r>
+        <w:rPr>
+          <w:b/>
+          <w:bCs/>
+        </w:rPr>
+        <w:t xml:space="preserve"> to just off-left on 27” screens.</w:t>
+      </w:r>
+      <w:r>
+        <w:rPr>
+          <w:b/>
+          <w:bCs/>
+        </w:rPr>
+        <w:t>)</w:t>
+      </w:r>
+    </w:p>
+    <w:p>
+      <w:r>
+        <w:t>The navigation displays clearly on smaller screen sizes and collapses into a toggle menu on the smallest of screens</w:t>
+      </w:r>
+      <w:r>
+        <w:t>.</w:t>
+      </w:r>
       <w:r>
         <w:t xml:space="preserve"> </w:t>
+      </w:r>
+      <w:r>
+        <w:t>A</w:t>
+      </w:r>
+      <w:r>
+        <w:t>s a visitor unfamiliar with this site or not particularly web experienced</w:t>
+      </w:r>
+      <w:r>
+        <w:t>,</w:t>
+      </w:r>
+      <w:r>
+        <w:t xml:space="preserve"> it may be difficult to work out where the navigation is at smallest screens</w:t>
+      </w:r>
+      <w:r>
+        <w:t>.</w:t>
+      </w:r>
+      <w:r>
+        <w:t xml:space="preserve"> </w:t>
+      </w:r>
+      <w:r>
+        <w:t>This is d</w:t>
+      </w:r>
+      <w:r>
+        <w:t xml:space="preserve">ue to the navbar colour and lack of contrast with the nav button. </w:t>
+      </w:r>
+    </w:p>
+    <w:p>
+      <w:r>
+        <w:t>Although the menu button has a useful hover fill effect, on a mobile screen this may be confusing at first due to most mobile user’s not using a pointer input device.</w:t>
+      </w:r>
+      <w:r>
+        <w:t xml:space="preserve"> These potential issues are only applicable to visitors and members unfamiliar with the site, after use this is not an issue.</w:t>
+      </w:r>
+    </w:p>
+    <w:p>
+      <w:r>
+        <w:t>The initial hero banner does grab attention when first landing on the site and provides some movement/interactivity, the white text however on the first background image does make it shine a little/harder to make out clearly, but this is minimal.</w:t>
+      </w:r>
+    </w:p>
+    <w:p>
+      <w:r>
+        <w:t xml:space="preserve">The about page provides good images of the local area and provides good background information that a visitor would find useful, as a potential member or interested party this page is easy to read and find out more about the committee of this particular shed group. </w:t>
+      </w:r>
+      <w:r>
+        <w:t>The committee members about text was informative but there was a typo in the section about Mike Rowlinson.</w:t>
+      </w:r>
+      <w:r>
+        <w:t xml:space="preserve"> </w:t>
+      </w:r>
+    </w:p>
+    <w:p>
+      <w:pPr>
+        <w:rPr>
+          <w:b/>
+          <w:bCs/>
+        </w:rPr>
+      </w:pPr>
+      <w:r>
+        <w:rPr>
+          <w:b/>
+          <w:bCs/>
+        </w:rPr>
+        <w:t>*(</w:t>
+      </w:r>
+      <w:r>
+        <w:rPr>
+          <w:b/>
+          <w:bCs/>
+        </w:rPr>
+        <w:t xml:space="preserve">Nobody is immune to typos however they have quite </w:t>
+      </w:r>
+      <w:r>
+        <w:rPr>
+          <w:b/>
+          <w:bCs/>
+        </w:rPr>
+        <w:t>a significant impact</w:t>
+      </w:r>
+      <w:r>
+        <w:rPr>
+          <w:b/>
+          <w:bCs/>
+        </w:rPr>
+        <w:t xml:space="preserve"> on the impression and experience of the reader and should be rectified before going live.</w:t>
+      </w:r>
+      <w:r>
+        <w:rPr>
+          <w:b/>
+          <w:bCs/>
+        </w:rPr>
+        <w:t>)</w:t>
+      </w:r>
+    </w:p>
+    <w:p>
+      <w:r>
+        <w:t>Two of the committee members images did not load on the test visit.</w:t>
+      </w:r>
+    </w:p>
+    <w:p>
+      <w:pPr>
+        <w:rPr>
+          <w:b/>
+          <w:bCs/>
+        </w:rPr>
+      </w:pPr>
+      <w:r>
+        <w:rPr>
+          <w:b/>
+          <w:bCs/>
+        </w:rPr>
+        <w:t>*(This could very possibly be an issue with the test environment but needs investigating.)</w:t>
+      </w:r>
+    </w:p>
+    <w:p>
+      <w:r>
+        <w:t xml:space="preserve">As a visitor without a logged in account, the only pages available to navigate to are the landing page, about page and support page to contact, this is the ideal scenario. </w:t>
+      </w:r>
+    </w:p>
+    <w:p>
+      <w:r>
+        <w:lastRenderedPageBreak/>
+        <w:t>Full social media navigation buttons available on the footer are beneficial to a visitor who may be interested in learning more about the organisation.</w:t>
+      </w:r>
+    </w:p>
+    <w:p>
+      <w:r>
+        <w:t>The support and signup pages are clear and easy to use, they provide the visitor with everything they need.</w:t>
+      </w:r>
+    </w:p>
+    <w:p>
+      <w:pPr>
+        <w:rPr>
+          <w:b/>
+          <w:bCs/>
+        </w:rPr>
+      </w:pPr>
+      <w:r>
+        <w:rPr>
+          <w:b/>
+          <w:bCs/>
+        </w:rPr>
+        <w:t xml:space="preserve">Notes - </w:t>
+      </w:r>
+      <w:r>
+        <w:rPr>
+          <w:b/>
+          <w:bCs/>
+        </w:rPr>
+        <w:t>*Useful or interesting observations</w:t>
+      </w:r>
+      <w:r>
+        <w:rPr>
+          <w:b/>
+          <w:bCs/>
+        </w:rPr>
+        <w:t xml:space="preserve"> for the team</w:t>
+      </w:r>
+      <w:r>
+        <w:rPr>
+          <w:b/>
+          <w:bCs/>
+        </w:rPr>
+        <w:t xml:space="preserve"> made while testing as a user</w:t>
+      </w:r>
+      <w:r>
+        <w:rPr>
+          <w:b/>
+          <w:bCs/>
+        </w:rPr>
+        <w:t>,</w:t>
+      </w:r>
+      <w:r>
+        <w:rPr>
+          <w:b/>
+          <w:bCs/>
+        </w:rPr>
+        <w:t xml:space="preserve"> but not necessar</w:t>
+      </w:r>
+      <w:r>
+        <w:rPr>
+          <w:b/>
+          <w:bCs/>
+        </w:rPr>
+        <w:t>ily something a user would notice or care about.</w:t>
       </w:r>
     </w:p>
     <w:p/>
-    <w:p/>
-    <w:p/>
-    <w:p/>
-    <w:p/>
-    <w:p/>
-    <w:p/>
+    <w:p>
+      <w:pPr>
+        <w:pStyle w:val="Heading2"/>
+      </w:pPr>
+      <w:bookmarkStart w:id="5" w:name="_Toc133201612"/>
+      <w:r>
+        <w:t xml:space="preserve">Standard </w:t>
+      </w:r>
+      <w:r>
+        <w:t>Member</w:t>
+      </w:r>
+      <w:bookmarkEnd w:id="5"/>
+      <w:r>
+        <w:t xml:space="preserve"> </w:t>
+      </w:r>
+    </w:p>
     <w:p/>
     <w:p>
-      <w:pPr>
-        <w:pStyle w:val="Heading2"/>
-      </w:pPr>
-      <w:bookmarkStart w:id="5" w:name="_Toc127736138"/>
-      <w:r>
-        <w:t>Heightened-Risk Member</w:t>
-      </w:r>
-      <w:bookmarkEnd w:id="5"/>
+      <w:r>
+        <w:t>While the ability to create a new standard member appears functional, I was unable to login with my newly created user.</w:t>
+      </w:r>
+    </w:p>
+    <w:p>
+      <w:pPr>
+        <w:rPr>
+          <w:b/>
+          <w:bCs/>
+        </w:rPr>
+      </w:pPr>
+      <w:r>
+        <w:rPr>
+          <w:b/>
+          <w:bCs/>
+        </w:rPr>
+        <w:t>*(</w:t>
+      </w:r>
+      <w:r>
+        <w:rPr>
+          <w:b/>
+          <w:bCs/>
+        </w:rPr>
+        <w:t>This may be due to the development platform or newly created users requiring manual admin approval before</w:t>
+      </w:r>
+      <w:r>
+        <w:rPr>
+          <w:b/>
+          <w:bCs/>
+        </w:rPr>
+        <w:t xml:space="preserve"> becoming active, regardless it is not possible to evaluate the experience from this point of view at the current build due to the admin management portal still being in development.</w:t>
+      </w:r>
+      <w:r>
+        <w:rPr>
+          <w:b/>
+          <w:bCs/>
+        </w:rPr>
+        <w:t>)</w:t>
+      </w:r>
     </w:p>
     <w:p/>
-    <w:p/>
-    <w:p/>
-    <w:p/>
-    <w:p/>
-    <w:p/>
-    <w:p/>
+    <w:p>
+      <w:pPr>
+        <w:pStyle w:val="Heading2"/>
+      </w:pPr>
+      <w:bookmarkStart w:id="6" w:name="_Toc133201613"/>
+      <w:r>
+        <w:t>Heightened-Risk Member</w:t>
+      </w:r>
+      <w:bookmarkEnd w:id="6"/>
+    </w:p>
     <w:p/>
     <w:p>
+      <w:r>
+        <w:t>Similarly with the standard member, this user account was not available for evaluation at this time</w:t>
+      </w:r>
+      <w:r>
+        <w:t>.</w:t>
+      </w:r>
+    </w:p>
+    <w:p>
+      <w:pPr>
+        <w:rPr>
+          <w:b/>
+          <w:bCs/>
+        </w:rPr>
+      </w:pPr>
+      <w:r>
+        <w:rPr>
+          <w:b/>
+          <w:bCs/>
+        </w:rPr>
+        <w:t>*(There is groundwork laid out for assigning this member classification in the database code).</w:t>
+      </w:r>
+    </w:p>
+    <w:p/>
+    <w:p>
       <w:pPr>
         <w:pStyle w:val="Heading2"/>
       </w:pPr>
-      <w:bookmarkStart w:id="6" w:name="_Toc127736139"/>
+      <w:bookmarkStart w:id="7" w:name="_Toc133201614"/>
       <w:r>
         <w:t>Administrator</w:t>
       </w:r>
-      <w:bookmarkEnd w:id="6"/>
+      <w:bookmarkEnd w:id="7"/>
+    </w:p>
+    <w:p/>
+    <w:p>
+      <w:r>
+        <w:t>Upon logging in as the test admin account, three additional navigation tabs are available. The booking tab and resource library tab should also be available to the logged in standard and heightened risk members *</w:t>
+      </w:r>
+      <w:r>
+        <w:rPr>
+          <w:b/>
+          <w:bCs/>
+        </w:rPr>
+        <w:t>(was unable to verify this)</w:t>
+      </w:r>
+      <w:r>
+        <w:t xml:space="preserve">. </w:t>
+      </w:r>
+    </w:p>
+    <w:p>
+      <w:r>
+        <w:t>The admin tab is currently a placeholder with no options</w:t>
+      </w:r>
+      <w:r>
+        <w:t>,</w:t>
+      </w:r>
+      <w:r>
+        <w:t xml:space="preserve"> after future development</w:t>
+      </w:r>
+      <w:r>
+        <w:t xml:space="preserve"> this</w:t>
+      </w:r>
+      <w:r>
+        <w:t xml:space="preserve"> will contain the admin management controls for the app.</w:t>
+      </w:r>
     </w:p>
     <w:p/>
     <w:p/>
@@ -2334,74 +3790,27 @@
     <w:p/>
     <w:p/>
     <w:p/>
-    <w:p/>
     <w:p>
       <w:pPr>
         <w:pStyle w:val="Heading1"/>
       </w:pPr>
-      <w:bookmarkStart w:id="7" w:name="_Toc127736140"/>
+      <w:bookmarkStart w:id="8" w:name="_Toc133201615"/>
       <w:r>
         <w:lastRenderedPageBreak/>
         <w:t>Security Testing</w:t>
-      </w:r>
-      <w:bookmarkEnd w:id="7"/>
-    </w:p>
-    <w:p/>
-    <w:p>
-      <w:pPr>
-        <w:pStyle w:val="Heading2"/>
-      </w:pPr>
-      <w:bookmarkStart w:id="8" w:name="_Toc127736141"/>
-      <w:r>
-        <w:t>Checklist</w:t>
       </w:r>
       <w:bookmarkEnd w:id="8"/>
     </w:p>
     <w:p/>
     <w:p>
       <w:pPr>
-        <w:rPr>
-          <w:b/>
-          <w:bCs/>
-          <w:i/>
-          <w:iCs/>
-          <w:sz w:val="24"/>
-          <w:szCs w:val="24"/>
-        </w:rPr>
-      </w:pPr>
-      <w:r>
-        <w:rPr>
-          <w:b/>
-          <w:bCs/>
-          <w:i/>
-          <w:iCs/>
-          <w:sz w:val="24"/>
-          <w:szCs w:val="24"/>
-        </w:rPr>
-        <w:t>{This is a basic must-have checklist from the considerations that will be checked off first</w:t>
-      </w:r>
-      <w:r>
-        <w:rPr>
-          <w:b/>
-          <w:bCs/>
-          <w:i/>
-          <w:iCs/>
-          <w:sz w:val="24"/>
-          <w:szCs w:val="24"/>
-        </w:rPr>
-        <w:t>, there will be a more dynamic evaluation in this category when the product is operational</w:t>
-      </w:r>
-      <w:r>
-        <w:rPr>
-          <w:b/>
-          <w:bCs/>
-          <w:i/>
-          <w:iCs/>
-          <w:sz w:val="24"/>
-          <w:szCs w:val="24"/>
-        </w:rPr>
-        <w:t>}</w:t>
-      </w:r>
+        <w:pStyle w:val="Heading2"/>
+      </w:pPr>
+      <w:bookmarkStart w:id="9" w:name="_Toc133201616"/>
+      <w:r>
+        <w:t>Checklist</w:t>
+      </w:r>
+      <w:bookmarkEnd w:id="9"/>
     </w:p>
     <w:p>
       <w:pPr>
@@ -2422,13 +3831,13 @@
         <w:tblLook w:val="04A0" w:firstRow="1" w:lastRow="0" w:firstColumn="1" w:lastColumn="0" w:noHBand="0" w:noVBand="1"/>
       </w:tblPr>
       <w:tblGrid>
-        <w:gridCol w:w="7933"/>
-        <w:gridCol w:w="1083"/>
+        <w:gridCol w:w="5807"/>
+        <w:gridCol w:w="3209"/>
       </w:tblGrid>
       <w:tr>
         <w:tc>
           <w:tcPr>
-            <w:tcW w:w="7933" w:type="dxa"/>
+            <w:tcW w:w="5807" w:type="dxa"/>
           </w:tcPr>
           <w:p>
             <w:pPr>
@@ -2462,7 +3871,7 @@
         </w:tc>
         <w:tc>
           <w:tcPr>
-            <w:tcW w:w="1083" w:type="dxa"/>
+            <w:tcW w:w="3209" w:type="dxa"/>
           </w:tcPr>
           <w:p>
             <w:pPr>
@@ -2471,13 +3880,20 @@
                 <w:szCs w:val="24"/>
               </w:rPr>
             </w:pPr>
+            <w:r>
+              <w:rPr>
+                <w:sz w:val="24"/>
+                <w:szCs w:val="24"/>
+              </w:rPr>
+              <w:t>Not at application level - The application has not arrived at the required stage to implement this correctly. This should be re-evaluated after future development-testing cycles.</w:t>
+            </w:r>
           </w:p>
         </w:tc>
       </w:tr>
       <w:tr>
         <w:tc>
           <w:tcPr>
-            <w:tcW w:w="7933" w:type="dxa"/>
+            <w:tcW w:w="5807" w:type="dxa"/>
           </w:tcPr>
           <w:p>
             <w:pPr>
@@ -2518,7 +3934,7 @@
         </w:tc>
         <w:tc>
           <w:tcPr>
-            <w:tcW w:w="1083" w:type="dxa"/>
+            <w:tcW w:w="3209" w:type="dxa"/>
           </w:tcPr>
           <w:p>
             <w:pPr>
@@ -2527,13 +3943,20 @@
                 <w:szCs w:val="24"/>
               </w:rPr>
             </w:pPr>
+            <w:r>
+              <w:rPr>
+                <w:sz w:val="24"/>
+                <w:szCs w:val="24"/>
+              </w:rPr>
+              <w:t>Yes – Bcrypt was implemented by the team to provide user password hashing.</w:t>
+            </w:r>
           </w:p>
         </w:tc>
       </w:tr>
       <w:tr>
         <w:tc>
           <w:tcPr>
-            <w:tcW w:w="7933" w:type="dxa"/>
+            <w:tcW w:w="5807" w:type="dxa"/>
           </w:tcPr>
           <w:p>
             <w:pPr>
@@ -2560,7 +3983,7 @@
         </w:tc>
         <w:tc>
           <w:tcPr>
-            <w:tcW w:w="1083" w:type="dxa"/>
+            <w:tcW w:w="3209" w:type="dxa"/>
           </w:tcPr>
           <w:p>
             <w:pPr>
@@ -2569,13 +3992,275 @@
                 <w:szCs w:val="24"/>
               </w:rPr>
             </w:pPr>
+            <w:r>
+              <w:rPr>
+                <w:sz w:val="24"/>
+                <w:szCs w:val="24"/>
+              </w:rPr>
+              <w:t xml:space="preserve">Partially – There appears to be </w:t>
+            </w:r>
+            <w:proofErr w:type="gramStart"/>
+            <w:r>
+              <w:rPr>
+                <w:sz w:val="24"/>
+                <w:szCs w:val="24"/>
+              </w:rPr>
+              <w:t>some</w:t>
+            </w:r>
+            <w:proofErr w:type="gramEnd"/>
+            <w:r>
+              <w:rPr>
+                <w:sz w:val="24"/>
+                <w:szCs w:val="24"/>
+              </w:rPr>
+              <w:t xml:space="preserve"> native input validation on the </w:t>
+            </w:r>
+            <w:r>
+              <w:rPr>
+                <w:sz w:val="24"/>
+                <w:szCs w:val="24"/>
+              </w:rPr>
+              <w:t xml:space="preserve">choices </w:t>
+            </w:r>
+            <w:r>
+              <w:rPr>
+                <w:sz w:val="24"/>
+                <w:szCs w:val="24"/>
+              </w:rPr>
+              <w:t xml:space="preserve">the team </w:t>
+            </w:r>
+            <w:r>
+              <w:rPr>
+                <w:sz w:val="24"/>
+                <w:szCs w:val="24"/>
+              </w:rPr>
+              <w:t>made</w:t>
+            </w:r>
+            <w:r>
+              <w:rPr>
+                <w:sz w:val="24"/>
+                <w:szCs w:val="24"/>
+              </w:rPr>
+              <w:t xml:space="preserve"> to develop the app, or the host of the test deployment is providing this.</w:t>
+            </w:r>
+          </w:p>
+          <w:p>
+            <w:pPr>
+              <w:rPr>
+                <w:sz w:val="24"/>
+                <w:szCs w:val="24"/>
+              </w:rPr>
+            </w:pPr>
+          </w:p>
+          <w:p>
+            <w:pPr>
+              <w:rPr>
+                <w:sz w:val="24"/>
+                <w:szCs w:val="24"/>
+              </w:rPr>
+            </w:pPr>
+            <w:r>
+              <w:rPr>
+                <w:sz w:val="24"/>
+                <w:szCs w:val="24"/>
+              </w:rPr>
+              <w:t xml:space="preserve">There is </w:t>
+            </w:r>
+            <w:r>
+              <w:rPr>
+                <w:sz w:val="24"/>
+                <w:szCs w:val="24"/>
+              </w:rPr>
+              <w:t>limited</w:t>
+            </w:r>
+            <w:r>
+              <w:rPr>
+                <w:sz w:val="24"/>
+                <w:szCs w:val="24"/>
+              </w:rPr>
+              <w:t xml:space="preserve"> input validation on user signup fields as I can successfully sign-up with any information</w:t>
+            </w:r>
+            <w:r>
+              <w:rPr>
+                <w:sz w:val="24"/>
+                <w:szCs w:val="24"/>
+              </w:rPr>
+              <w:t xml:space="preserve"> as well as pass any inputs in, however the login fields are enforcing strict validation on case-sensitivity, requiring exact matches to accepted entries.</w:t>
+            </w:r>
+          </w:p>
+          <w:p>
+            <w:pPr>
+              <w:rPr>
+                <w:sz w:val="24"/>
+                <w:szCs w:val="24"/>
+              </w:rPr>
+            </w:pPr>
+          </w:p>
+          <w:p>
+            <w:pPr>
+              <w:rPr>
+                <w:sz w:val="24"/>
+                <w:szCs w:val="24"/>
+              </w:rPr>
+            </w:pPr>
+            <w:r>
+              <w:rPr>
+                <w:sz w:val="24"/>
+                <w:szCs w:val="24"/>
+              </w:rPr>
+              <w:t xml:space="preserve">There is no password policy enforcement on user signup. </w:t>
+            </w:r>
+            <w:r>
+              <w:rPr>
+                <w:b/>
+                <w:bCs/>
+                <w:sz w:val="24"/>
+                <w:szCs w:val="24"/>
+              </w:rPr>
+              <w:t>This is something that needs to</w:t>
+            </w:r>
+            <w:r>
+              <w:rPr>
+                <w:b/>
+                <w:bCs/>
+                <w:sz w:val="24"/>
+                <w:szCs w:val="24"/>
+              </w:rPr>
+              <w:t xml:space="preserve"> be</w:t>
+            </w:r>
+            <w:r>
+              <w:rPr>
+                <w:b/>
+                <w:bCs/>
+                <w:sz w:val="24"/>
+                <w:szCs w:val="24"/>
+              </w:rPr>
+              <w:t xml:space="preserve"> implemented in future development-testing cycles.</w:t>
+            </w:r>
+          </w:p>
+          <w:p>
+            <w:pPr>
+              <w:rPr>
+                <w:sz w:val="24"/>
+                <w:szCs w:val="24"/>
+              </w:rPr>
+            </w:pPr>
+          </w:p>
+          <w:p>
+            <w:pPr>
+              <w:rPr>
+                <w:sz w:val="24"/>
+                <w:szCs w:val="24"/>
+              </w:rPr>
+            </w:pPr>
+            <w:r>
+              <w:rPr>
+                <w:sz w:val="24"/>
+                <w:szCs w:val="24"/>
+              </w:rPr>
+              <w:t>This check is hard to accurately assess as</w:t>
+            </w:r>
+            <w:r>
+              <w:rPr>
+                <w:sz w:val="24"/>
+                <w:szCs w:val="24"/>
+              </w:rPr>
+              <w:t xml:space="preserve"> the test</w:t>
+            </w:r>
+            <w:r>
+              <w:rPr>
+                <w:sz w:val="24"/>
+                <w:szCs w:val="24"/>
+              </w:rPr>
+              <w:t xml:space="preserve"> input fields are resistant to common SQL injection inputs</w:t>
+            </w:r>
+            <w:r>
+              <w:rPr>
+                <w:sz w:val="24"/>
+                <w:szCs w:val="24"/>
+              </w:rPr>
+              <w:t>,</w:t>
+            </w:r>
+            <w:r>
+              <w:rPr>
+                <w:sz w:val="24"/>
+                <w:szCs w:val="24"/>
+              </w:rPr>
+              <w:t xml:space="preserve"> despite</w:t>
+            </w:r>
+            <w:r>
+              <w:rPr>
+                <w:sz w:val="24"/>
+                <w:szCs w:val="24"/>
+              </w:rPr>
+              <w:t xml:space="preserve"> no </w:t>
+            </w:r>
+            <w:proofErr w:type="gramStart"/>
+            <w:r>
+              <w:rPr>
+                <w:sz w:val="24"/>
+                <w:szCs w:val="24"/>
+              </w:rPr>
+              <w:t>clear evidence</w:t>
+            </w:r>
+            <w:proofErr w:type="gramEnd"/>
+            <w:r>
+              <w:rPr>
+                <w:sz w:val="24"/>
+                <w:szCs w:val="24"/>
+              </w:rPr>
+              <w:t xml:space="preserve"> of deliberate defence against</w:t>
+            </w:r>
+            <w:r>
+              <w:rPr>
+                <w:sz w:val="24"/>
+                <w:szCs w:val="24"/>
+              </w:rPr>
+              <w:t xml:space="preserve"> them</w:t>
+            </w:r>
+            <w:r>
+              <w:rPr>
+                <w:sz w:val="24"/>
+                <w:szCs w:val="24"/>
+              </w:rPr>
+              <w:t>,</w:t>
+            </w:r>
+            <w:r>
+              <w:rPr>
+                <w:sz w:val="24"/>
+                <w:szCs w:val="24"/>
+              </w:rPr>
+              <w:t xml:space="preserve"> the test host </w:t>
+            </w:r>
+            <w:r>
+              <w:rPr>
+                <w:sz w:val="24"/>
+                <w:szCs w:val="24"/>
+              </w:rPr>
+              <w:lastRenderedPageBreak/>
+              <w:t>environment may be providing protection that was not written in</w:t>
+            </w:r>
+            <w:r>
+              <w:rPr>
+                <w:sz w:val="24"/>
+                <w:szCs w:val="24"/>
+              </w:rPr>
+              <w:t xml:space="preserve"> by the team</w:t>
+            </w:r>
+            <w:r>
+              <w:rPr>
+                <w:sz w:val="24"/>
+                <w:szCs w:val="24"/>
+              </w:rPr>
+              <w:t xml:space="preserve"> by using current and updated infrastructure.</w:t>
+            </w:r>
           </w:p>
         </w:tc>
       </w:tr>
       <w:tr>
         <w:tc>
           <w:tcPr>
-            <w:tcW w:w="7933" w:type="dxa"/>
+            <w:tcW w:w="5807" w:type="dxa"/>
           </w:tcPr>
           <w:p>
             <w:pPr>
@@ -2589,13 +4274,14 @@
                 <w:sz w:val="24"/>
                 <w:szCs w:val="24"/>
               </w:rPr>
+              <w:lastRenderedPageBreak/>
               <w:t>Member information stored is encrypted</w:t>
             </w:r>
           </w:p>
         </w:tc>
         <w:tc>
           <w:tcPr>
-            <w:tcW w:w="1083" w:type="dxa"/>
+            <w:tcW w:w="3209" w:type="dxa"/>
           </w:tcPr>
           <w:p>
             <w:pPr>
@@ -2604,13 +4290,20 @@
                 <w:szCs w:val="24"/>
               </w:rPr>
             </w:pPr>
+            <w:r>
+              <w:rPr>
+                <w:sz w:val="24"/>
+                <w:szCs w:val="24"/>
+              </w:rPr>
+              <w:t>N/A – At this stage of the app development.</w:t>
+            </w:r>
           </w:p>
         </w:tc>
       </w:tr>
       <w:tr>
         <w:tc>
           <w:tcPr>
-            <w:tcW w:w="7933" w:type="dxa"/>
+            <w:tcW w:w="5807" w:type="dxa"/>
           </w:tcPr>
           <w:p>
             <w:pPr>
@@ -2637,7 +4330,7 @@
         </w:tc>
         <w:tc>
           <w:tcPr>
-            <w:tcW w:w="1083" w:type="dxa"/>
+            <w:tcW w:w="3209" w:type="dxa"/>
           </w:tcPr>
           <w:p>
             <w:pPr>
@@ -2646,13 +4339,29 @@
                 <w:szCs w:val="24"/>
               </w:rPr>
             </w:pPr>
+            <w:r>
+              <w:rPr>
+                <w:sz w:val="24"/>
+                <w:szCs w:val="24"/>
+              </w:rPr>
+              <w:t xml:space="preserve">Not currently – Admin management features have not made it in the limited development cycle the team had this time around. </w:t>
+            </w:r>
+            <w:r>
+              <w:rPr>
+                <w:b/>
+                <w:bCs/>
+                <w:sz w:val="24"/>
+                <w:szCs w:val="24"/>
+              </w:rPr>
+              <w:t>Future work on the project should address this.</w:t>
+            </w:r>
           </w:p>
         </w:tc>
       </w:tr>
       <w:tr>
         <w:tc>
           <w:tcPr>
-            <w:tcW w:w="7933" w:type="dxa"/>
+            <w:tcW w:w="5807" w:type="dxa"/>
           </w:tcPr>
           <w:p>
             <w:pPr>
@@ -2666,13 +4375,22 @@
                 <w:sz w:val="24"/>
                 <w:szCs w:val="24"/>
               </w:rPr>
-              <w:t>User password policy is enforced</w:t>
-            </w:r>
+              <w:t xml:space="preserve">User password policy </w:t>
+            </w:r>
+            <w:proofErr w:type="gramStart"/>
+            <w:r>
+              <w:rPr>
+                <w:sz w:val="24"/>
+                <w:szCs w:val="24"/>
+              </w:rPr>
+              <w:t>is enforced</w:t>
+            </w:r>
+            <w:proofErr w:type="gramEnd"/>
           </w:p>
         </w:tc>
         <w:tc>
           <w:tcPr>
-            <w:tcW w:w="1083" w:type="dxa"/>
+            <w:tcW w:w="3209" w:type="dxa"/>
           </w:tcPr>
           <w:p>
             <w:pPr>
@@ -2681,6 +4399,22 @@
                 <w:szCs w:val="24"/>
               </w:rPr>
             </w:pPr>
+            <w:r>
+              <w:rPr>
+                <w:sz w:val="24"/>
+                <w:szCs w:val="24"/>
+              </w:rPr>
+              <w:t xml:space="preserve">No – </w:t>
+            </w:r>
+            <w:r>
+              <w:rPr>
+                <w:b/>
+                <w:bCs/>
+                <w:sz w:val="24"/>
+                <w:szCs w:val="24"/>
+              </w:rPr>
+              <w:t>As previously mentioned this will need to be implemented in future development.</w:t>
+            </w:r>
           </w:p>
         </w:tc>
       </w:tr>
@@ -2695,13 +4429,21 @@
     </w:p>
     <w:p>
       <w:pPr>
+        <w:rPr>
+          <w:sz w:val="24"/>
+          <w:szCs w:val="24"/>
+        </w:rPr>
+      </w:pPr>
+    </w:p>
+    <w:p>
+      <w:pPr>
         <w:pStyle w:val="Heading2"/>
       </w:pPr>
-      <w:bookmarkStart w:id="9" w:name="_Toc127736142"/>
+      <w:bookmarkStart w:id="10" w:name="_Toc133201617"/>
       <w:r>
         <w:t>Vulnerability Scan</w:t>
       </w:r>
-      <w:bookmarkEnd w:id="9"/>
+      <w:bookmarkEnd w:id="10"/>
     </w:p>
     <w:p/>
     <w:p>
@@ -2741,11 +4483,11 @@
       <w:pPr>
         <w:pStyle w:val="Heading2"/>
       </w:pPr>
-      <w:bookmarkStart w:id="10" w:name="_Toc127736143"/>
+      <w:bookmarkStart w:id="11" w:name="_Toc133201618"/>
       <w:r>
         <w:t>Dynamic Testing</w:t>
       </w:r>
-      <w:bookmarkEnd w:id="10"/>
+      <w:bookmarkEnd w:id="11"/>
     </w:p>
     <w:p/>
     <w:p>
@@ -3078,19 +4820,16 @@
       </w:tr>
     </w:tbl>
     <w:p/>
-    <w:p/>
-    <w:p/>
-    <w:p/>
     <w:p>
       <w:pPr>
         <w:pStyle w:val="Heading1"/>
       </w:pPr>
-      <w:bookmarkStart w:id="11" w:name="_Toc127736144"/>
+      <w:bookmarkStart w:id="12" w:name="_Toc133201619"/>
       <w:r>
         <w:lastRenderedPageBreak/>
         <w:t>Remediation Log</w:t>
       </w:r>
-      <w:bookmarkEnd w:id="11"/>
+      <w:bookmarkEnd w:id="12"/>
     </w:p>
     <w:p/>
     <w:p>
@@ -3157,7 +4896,7 @@
 </file>
 
 <file path=word/endnotes.xml><?xml version="1.0" encoding="utf-8"?>
-<w:endnotes xmlns:wpc="http://schemas.microsoft.com/office/word/2010/wordprocessingCanvas" xmlns:cx="http://schemas.microsoft.com/office/drawing/2014/chartex" xmlns:cx1="http://schemas.microsoft.com/office/drawing/2015/9/8/chartex" xmlns:cx2="http://schemas.microsoft.com/office/drawing/2015/10/21/chartex" xmlns:cx3="http://schemas.microsoft.com/office/drawing/2016/5/9/chartex" xmlns:cx4="http://schemas.microsoft.com/office/drawing/2016/5/10/chartex" xmlns:cx5="http://schemas.microsoft.com/office/drawing/2016/5/11/chartex" xmlns:cx6="http://schemas.microsoft.com/office/drawing/2016/5/12/chartex" xmlns:cx7="http://schemas.microsoft.com/office/drawing/2016/5/13/chartex" xmlns:cx8="http://schemas.microsoft.com/office/drawing/2016/5/14/chartex" xmlns:mc="http://schemas.openxmlformats.org/markup-compatibility/2006" xmlns:aink="http://schemas.microsoft.com/office/drawing/2016/ink" xmlns:am3d="http://schemas.microsoft.com/office/drawing/2017/model3d" xmlns:o="urn:schemas-microsoft-com:office:office" xmlns:oel="http://schemas.microsoft.com/office/2019/extlst" xmlns:r="http://schemas.openxmlformats.org/officeDocument/2006/relationships" xmlns:m="http://schemas.openxmlformats.org/officeDocument/2006/math" xmlns:v="urn:schemas-microsoft-com:vml" xmlns:wp14="http://schemas.microsoft.com/office/word/2010/wordprocessingDrawing" xmlns:wp="http://schemas.openxmlformats.org/drawingml/2006/wordprocessingDrawing" xmlns:w10="urn:schemas-microsoft-com:office:word" xmlns:w="http://schemas.openxmlformats.org/wordprocessingml/2006/main" xmlns:w14="http://schemas.microsoft.com/office/word/2010/wordml" xmlns:w15="http://schemas.microsoft.com/office/word/2012/wordml" xmlns:w16cex="http://schemas.microsoft.com/office/word/2018/wordml/cex" xmlns:w16cid="http://schemas.microsoft.com/office/word/2016/wordml/cid" xmlns:w16="http://schemas.microsoft.com/office/word/2018/wordml" xmlns:w16sdtdh="http://schemas.microsoft.com/office/word/2020/wordml/sdtdatahash" xmlns:w16se="http://schemas.microsoft.com/office/word/2015/wordml/symex" xmlns:wpg="http://schemas.microsoft.com/office/word/2010/wordprocessingGroup" xmlns:wpi="http://schemas.microsoft.com/office/word/2010/wordprocessingInk" xmlns:wne="http://schemas.microsoft.com/office/word/2006/wordml" xmlns:wps="http://schemas.microsoft.com/office/word/2010/wordprocessingShape" mc:Ignorable="w14 w15 w16se w16cid w16 w16cex w16sdtdh wp14">
+<w:endnotes xmlns:wpc="http://schemas.microsoft.com/office/word/2010/wordprocessingCanvas" xmlns:cx="http://schemas.microsoft.com/office/drawing/2014/chartex" xmlns:cx1="http://schemas.microsoft.com/office/drawing/2015/9/8/chartex" xmlns:cx2="http://schemas.microsoft.com/office/drawing/2015/10/21/chartex" xmlns:cx3="http://schemas.microsoft.com/office/drawing/2016/5/9/chartex" xmlns:cx4="http://schemas.microsoft.com/office/drawing/2016/5/10/chartex" xmlns:cx5="http://schemas.microsoft.com/office/drawing/2016/5/11/chartex" xmlns:cx6="http://schemas.microsoft.com/office/drawing/2016/5/12/chartex" xmlns:cx7="http://schemas.microsoft.com/office/drawing/2016/5/13/chartex" xmlns:cx8="http://schemas.microsoft.com/office/drawing/2016/5/14/chartex" xmlns:mc="http://schemas.openxmlformats.org/markup-compatibility/2006" xmlns:aink="http://schemas.microsoft.com/office/drawing/2016/ink" xmlns:am3d="http://schemas.microsoft.com/office/drawing/2017/model3d" xmlns:o="urn:schemas-microsoft-com:office:office" xmlns:oel="http://schemas.microsoft.com/office/2019/extlst" xmlns:r="http://schemas.openxmlformats.org/officeDocument/2006/relationships" xmlns:m="http://schemas.openxmlformats.org/officeDocument/2006/math" xmlns:v="urn:schemas-microsoft-com:vml" xmlns:wp14="http://schemas.microsoft.com/office/word/2010/wordprocessingDrawing" xmlns:wp="http://schemas.openxmlformats.org/drawingml/2006/wordprocessingDrawing" xmlns:w10="urn:schemas-microsoft-com:office:word" xmlns:w="http://schemas.openxmlformats.org/wordprocessingml/2006/main" xmlns:w14="http://schemas.microsoft.com/office/word/2010/wordml" xmlns:w15="http://schemas.microsoft.com/office/word/2012/wordml" xmlns:w16cex="http://schemas.microsoft.com/office/word/2018/wordml/cex" xmlns:w16cid="http://schemas.microsoft.com/office/word/2016/wordml/cid" xmlns:w16="http://schemas.microsoft.com/office/word/2018/wordml" xmlns:w16du="http://schemas.microsoft.com/office/word/2023/wordml/word16du" xmlns:w16sdtdh="http://schemas.microsoft.com/office/word/2020/wordml/sdtdatahash" xmlns:w16se="http://schemas.microsoft.com/office/word/2015/wordml/symex" xmlns:wpg="http://schemas.microsoft.com/office/word/2010/wordprocessingGroup" xmlns:wpi="http://schemas.microsoft.com/office/word/2010/wordprocessingInk" xmlns:wne="http://schemas.microsoft.com/office/word/2006/wordml" xmlns:wps="http://schemas.microsoft.com/office/word/2010/wordprocessingShape" mc:Ignorable="w14 w15 w16se w16cid w16 w16cex w16sdtdh wp14">
   <w:endnote w:type="separator" w:id="-1">
     <w:p>
       <w:pPr>
@@ -3182,7 +4921,7 @@
 </file>
 
 <file path=word/footer1.xml><?xml version="1.0" encoding="utf-8"?>
-<w:ftr xmlns:wpc="http://schemas.microsoft.com/office/word/2010/wordprocessingCanvas" xmlns:cx="http://schemas.microsoft.com/office/drawing/2014/chartex" xmlns:cx1="http://schemas.microsoft.com/office/drawing/2015/9/8/chartex" xmlns:cx2="http://schemas.microsoft.com/office/drawing/2015/10/21/chartex" xmlns:cx3="http://schemas.microsoft.com/office/drawing/2016/5/9/chartex" xmlns:cx4="http://schemas.microsoft.com/office/drawing/2016/5/10/chartex" xmlns:cx5="http://schemas.microsoft.com/office/drawing/2016/5/11/chartex" xmlns:cx6="http://schemas.microsoft.com/office/drawing/2016/5/12/chartex" xmlns:cx7="http://schemas.microsoft.com/office/drawing/2016/5/13/chartex" xmlns:cx8="http://schemas.microsoft.com/office/drawing/2016/5/14/chartex" xmlns:mc="http://schemas.openxmlformats.org/markup-compatibility/2006" xmlns:aink="http://schemas.microsoft.com/office/drawing/2016/ink" xmlns:am3d="http://schemas.microsoft.com/office/drawing/2017/model3d" xmlns:o="urn:schemas-microsoft-com:office:office" xmlns:oel="http://schemas.microsoft.com/office/2019/extlst" xmlns:r="http://schemas.openxmlformats.org/officeDocument/2006/relationships" xmlns:m="http://schemas.openxmlformats.org/officeDocument/2006/math" xmlns:v="urn:schemas-microsoft-com:vml" xmlns:wp14="http://schemas.microsoft.com/office/word/2010/wordprocessingDrawing" xmlns:wp="http://schemas.openxmlformats.org/drawingml/2006/wordprocessingDrawing" xmlns:w10="urn:schemas-microsoft-com:office:word" xmlns:w="http://schemas.openxmlformats.org/wordprocessingml/2006/main" xmlns:w14="http://schemas.microsoft.com/office/word/2010/wordml" xmlns:w15="http://schemas.microsoft.com/office/word/2012/wordml" xmlns:w16cex="http://schemas.microsoft.com/office/word/2018/wordml/cex" xmlns:w16cid="http://schemas.microsoft.com/office/word/2016/wordml/cid" xmlns:w16="http://schemas.microsoft.com/office/word/2018/wordml" xmlns:w16sdtdh="http://schemas.microsoft.com/office/word/2020/wordml/sdtdatahash" xmlns:w16se="http://schemas.microsoft.com/office/word/2015/wordml/symex" xmlns:wpg="http://schemas.microsoft.com/office/word/2010/wordprocessingGroup" xmlns:wpi="http://schemas.microsoft.com/office/word/2010/wordprocessingInk" xmlns:wne="http://schemas.microsoft.com/office/word/2006/wordml" xmlns:wps="http://schemas.microsoft.com/office/word/2010/wordprocessingShape" mc:Ignorable="w14 w15 w16se w16cid w16 w16cex w16sdtdh wp14">
+<w:ftr xmlns:wpc="http://schemas.microsoft.com/office/word/2010/wordprocessingCanvas" xmlns:cx="http://schemas.microsoft.com/office/drawing/2014/chartex" xmlns:cx1="http://schemas.microsoft.com/office/drawing/2015/9/8/chartex" xmlns:cx2="http://schemas.microsoft.com/office/drawing/2015/10/21/chartex" xmlns:cx3="http://schemas.microsoft.com/office/drawing/2016/5/9/chartex" xmlns:cx4="http://schemas.microsoft.com/office/drawing/2016/5/10/chartex" xmlns:cx5="http://schemas.microsoft.com/office/drawing/2016/5/11/chartex" xmlns:cx6="http://schemas.microsoft.com/office/drawing/2016/5/12/chartex" xmlns:cx7="http://schemas.microsoft.com/office/drawing/2016/5/13/chartex" xmlns:cx8="http://schemas.microsoft.com/office/drawing/2016/5/14/chartex" xmlns:mc="http://schemas.openxmlformats.org/markup-compatibility/2006" xmlns:aink="http://schemas.microsoft.com/office/drawing/2016/ink" xmlns:am3d="http://schemas.microsoft.com/office/drawing/2017/model3d" xmlns:o="urn:schemas-microsoft-com:office:office" xmlns:oel="http://schemas.microsoft.com/office/2019/extlst" xmlns:r="http://schemas.openxmlformats.org/officeDocument/2006/relationships" xmlns:m="http://schemas.openxmlformats.org/officeDocument/2006/math" xmlns:v="urn:schemas-microsoft-com:vml" xmlns:wp14="http://schemas.microsoft.com/office/word/2010/wordprocessingDrawing" xmlns:wp="http://schemas.openxmlformats.org/drawingml/2006/wordprocessingDrawing" xmlns:w10="urn:schemas-microsoft-com:office:word" xmlns:w="http://schemas.openxmlformats.org/wordprocessingml/2006/main" xmlns:w14="http://schemas.microsoft.com/office/word/2010/wordml" xmlns:w15="http://schemas.microsoft.com/office/word/2012/wordml" xmlns:w16cex="http://schemas.microsoft.com/office/word/2018/wordml/cex" xmlns:w16cid="http://schemas.microsoft.com/office/word/2016/wordml/cid" xmlns:w16="http://schemas.microsoft.com/office/word/2018/wordml" xmlns:w16du="http://schemas.microsoft.com/office/word/2023/wordml/word16du" xmlns:w16sdtdh="http://schemas.microsoft.com/office/word/2020/wordml/sdtdatahash" xmlns:w16se="http://schemas.microsoft.com/office/word/2015/wordml/symex" xmlns:wpg="http://schemas.microsoft.com/office/word/2010/wordprocessingGroup" xmlns:wpi="http://schemas.microsoft.com/office/word/2010/wordprocessingInk" xmlns:wne="http://schemas.microsoft.com/office/word/2006/wordml" xmlns:wps="http://schemas.microsoft.com/office/word/2010/wordprocessingShape" mc:Ignorable="w14 w15 w16se w16cid w16 w16cex w16sdtdh wp14">
   <w:p>
     <w:pPr>
       <w:pStyle w:val="Footer"/>
@@ -3192,7 +4931,7 @@
 </file>
 
 <file path=word/footer2.xml><?xml version="1.0" encoding="utf-8"?>
-<w:ftr xmlns:wpc="http://schemas.microsoft.com/office/word/2010/wordprocessingCanvas" xmlns:cx="http://schemas.microsoft.com/office/drawing/2014/chartex" xmlns:cx1="http://schemas.microsoft.com/office/drawing/2015/9/8/chartex" xmlns:cx2="http://schemas.microsoft.com/office/drawing/2015/10/21/chartex" xmlns:cx3="http://schemas.microsoft.com/office/drawing/2016/5/9/chartex" xmlns:cx4="http://schemas.microsoft.com/office/drawing/2016/5/10/chartex" xmlns:cx5="http://schemas.microsoft.com/office/drawing/2016/5/11/chartex" xmlns:cx6="http://schemas.microsoft.com/office/drawing/2016/5/12/chartex" xmlns:cx7="http://schemas.microsoft.com/office/drawing/2016/5/13/chartex" xmlns:cx8="http://schemas.microsoft.com/office/drawing/2016/5/14/chartex" xmlns:mc="http://schemas.openxmlformats.org/markup-compatibility/2006" xmlns:aink="http://schemas.microsoft.com/office/drawing/2016/ink" xmlns:am3d="http://schemas.microsoft.com/office/drawing/2017/model3d" xmlns:o="urn:schemas-microsoft-com:office:office" xmlns:oel="http://schemas.microsoft.com/office/2019/extlst" xmlns:r="http://schemas.openxmlformats.org/officeDocument/2006/relationships" xmlns:m="http://schemas.openxmlformats.org/officeDocument/2006/math" xmlns:v="urn:schemas-microsoft-com:vml" xmlns:wp14="http://schemas.microsoft.com/office/word/2010/wordprocessingDrawing" xmlns:wp="http://schemas.openxmlformats.org/drawingml/2006/wordprocessingDrawing" xmlns:w10="urn:schemas-microsoft-com:office:word" xmlns:w="http://schemas.openxmlformats.org/wordprocessingml/2006/main" xmlns:w14="http://schemas.microsoft.com/office/word/2010/wordml" xmlns:w15="http://schemas.microsoft.com/office/word/2012/wordml" xmlns:w16cex="http://schemas.microsoft.com/office/word/2018/wordml/cex" xmlns:w16cid="http://schemas.microsoft.com/office/word/2016/wordml/cid" xmlns:w16="http://schemas.microsoft.com/office/word/2018/wordml" xmlns:w16sdtdh="http://schemas.microsoft.com/office/word/2020/wordml/sdtdatahash" xmlns:w16se="http://schemas.microsoft.com/office/word/2015/wordml/symex" xmlns:wpg="http://schemas.microsoft.com/office/word/2010/wordprocessingGroup" xmlns:wpi="http://schemas.microsoft.com/office/word/2010/wordprocessingInk" xmlns:wne="http://schemas.microsoft.com/office/word/2006/wordml" xmlns:wps="http://schemas.microsoft.com/office/word/2010/wordprocessingShape" mc:Ignorable="w14 w15 w16se w16cid w16 w16cex w16sdtdh wp14">
+<w:ftr xmlns:wpc="http://schemas.microsoft.com/office/word/2010/wordprocessingCanvas" xmlns:cx="http://schemas.microsoft.com/office/drawing/2014/chartex" xmlns:cx1="http://schemas.microsoft.com/office/drawing/2015/9/8/chartex" xmlns:cx2="http://schemas.microsoft.com/office/drawing/2015/10/21/chartex" xmlns:cx3="http://schemas.microsoft.com/office/drawing/2016/5/9/chartex" xmlns:cx4="http://schemas.microsoft.com/office/drawing/2016/5/10/chartex" xmlns:cx5="http://schemas.microsoft.com/office/drawing/2016/5/11/chartex" xmlns:cx6="http://schemas.microsoft.com/office/drawing/2016/5/12/chartex" xmlns:cx7="http://schemas.microsoft.com/office/drawing/2016/5/13/chartex" xmlns:cx8="http://schemas.microsoft.com/office/drawing/2016/5/14/chartex" xmlns:mc="http://schemas.openxmlformats.org/markup-compatibility/2006" xmlns:aink="http://schemas.microsoft.com/office/drawing/2016/ink" xmlns:am3d="http://schemas.microsoft.com/office/drawing/2017/model3d" xmlns:o="urn:schemas-microsoft-com:office:office" xmlns:oel="http://schemas.microsoft.com/office/2019/extlst" xmlns:r="http://schemas.openxmlformats.org/officeDocument/2006/relationships" xmlns:m="http://schemas.openxmlformats.org/officeDocument/2006/math" xmlns:v="urn:schemas-microsoft-com:vml" xmlns:wp14="http://schemas.microsoft.com/office/word/2010/wordprocessingDrawing" xmlns:wp="http://schemas.openxmlformats.org/drawingml/2006/wordprocessingDrawing" xmlns:w10="urn:schemas-microsoft-com:office:word" xmlns:w="http://schemas.openxmlformats.org/wordprocessingml/2006/main" xmlns:w14="http://schemas.microsoft.com/office/word/2010/wordml" xmlns:w15="http://schemas.microsoft.com/office/word/2012/wordml" xmlns:w16cex="http://schemas.microsoft.com/office/word/2018/wordml/cex" xmlns:w16cid="http://schemas.microsoft.com/office/word/2016/wordml/cid" xmlns:w16="http://schemas.microsoft.com/office/word/2018/wordml" xmlns:w16du="http://schemas.microsoft.com/office/word/2023/wordml/word16du" xmlns:w16sdtdh="http://schemas.microsoft.com/office/word/2020/wordml/sdtdatahash" xmlns:w16se="http://schemas.microsoft.com/office/word/2015/wordml/symex" xmlns:wpg="http://schemas.microsoft.com/office/word/2010/wordprocessingGroup" xmlns:wpi="http://schemas.microsoft.com/office/word/2010/wordprocessingInk" xmlns:wne="http://schemas.microsoft.com/office/word/2006/wordml" xmlns:wps="http://schemas.microsoft.com/office/word/2010/wordprocessingShape" mc:Ignorable="w14 w15 w16se w16cid w16 w16cex w16sdtdh wp14">
   <w:p>
     <w:pPr>
       <w:tabs>
@@ -3459,7 +5198,7 @@
 </file>
 
 <file path=word/footer3.xml><?xml version="1.0" encoding="utf-8"?>
-<w:ftr xmlns:wpc="http://schemas.microsoft.com/office/word/2010/wordprocessingCanvas" xmlns:cx="http://schemas.microsoft.com/office/drawing/2014/chartex" xmlns:cx1="http://schemas.microsoft.com/office/drawing/2015/9/8/chartex" xmlns:cx2="http://schemas.microsoft.com/office/drawing/2015/10/21/chartex" xmlns:cx3="http://schemas.microsoft.com/office/drawing/2016/5/9/chartex" xmlns:cx4="http://schemas.microsoft.com/office/drawing/2016/5/10/chartex" xmlns:cx5="http://schemas.microsoft.com/office/drawing/2016/5/11/chartex" xmlns:cx6="http://schemas.microsoft.com/office/drawing/2016/5/12/chartex" xmlns:cx7="http://schemas.microsoft.com/office/drawing/2016/5/13/chartex" xmlns:cx8="http://schemas.microsoft.com/office/drawing/2016/5/14/chartex" xmlns:mc="http://schemas.openxmlformats.org/markup-compatibility/2006" xmlns:aink="http://schemas.microsoft.com/office/drawing/2016/ink" xmlns:am3d="http://schemas.microsoft.com/office/drawing/2017/model3d" xmlns:o="urn:schemas-microsoft-com:office:office" xmlns:oel="http://schemas.microsoft.com/office/2019/extlst" xmlns:r="http://schemas.openxmlformats.org/officeDocument/2006/relationships" xmlns:m="http://schemas.openxmlformats.org/officeDocument/2006/math" xmlns:v="urn:schemas-microsoft-com:vml" xmlns:wp14="http://schemas.microsoft.com/office/word/2010/wordprocessingDrawing" xmlns:wp="http://schemas.openxmlformats.org/drawingml/2006/wordprocessingDrawing" xmlns:w10="urn:schemas-microsoft-com:office:word" xmlns:w="http://schemas.openxmlformats.org/wordprocessingml/2006/main" xmlns:w14="http://schemas.microsoft.com/office/word/2010/wordml" xmlns:w15="http://schemas.microsoft.com/office/word/2012/wordml" xmlns:w16cex="http://schemas.microsoft.com/office/word/2018/wordml/cex" xmlns:w16cid="http://schemas.microsoft.com/office/word/2016/wordml/cid" xmlns:w16="http://schemas.microsoft.com/office/word/2018/wordml" xmlns:w16sdtdh="http://schemas.microsoft.com/office/word/2020/wordml/sdtdatahash" xmlns:w16se="http://schemas.microsoft.com/office/word/2015/wordml/symex" xmlns:wpg="http://schemas.microsoft.com/office/word/2010/wordprocessingGroup" xmlns:wpi="http://schemas.microsoft.com/office/word/2010/wordprocessingInk" xmlns:wne="http://schemas.microsoft.com/office/word/2006/wordml" xmlns:wps="http://schemas.microsoft.com/office/word/2010/wordprocessingShape" mc:Ignorable="w14 w15 w16se w16cid w16 w16cex w16sdtdh wp14">
+<w:ftr xmlns:wpc="http://schemas.microsoft.com/office/word/2010/wordprocessingCanvas" xmlns:cx="http://schemas.microsoft.com/office/drawing/2014/chartex" xmlns:cx1="http://schemas.microsoft.com/office/drawing/2015/9/8/chartex" xmlns:cx2="http://schemas.microsoft.com/office/drawing/2015/10/21/chartex" xmlns:cx3="http://schemas.microsoft.com/office/drawing/2016/5/9/chartex" xmlns:cx4="http://schemas.microsoft.com/office/drawing/2016/5/10/chartex" xmlns:cx5="http://schemas.microsoft.com/office/drawing/2016/5/11/chartex" xmlns:cx6="http://schemas.microsoft.com/office/drawing/2016/5/12/chartex" xmlns:cx7="http://schemas.microsoft.com/office/drawing/2016/5/13/chartex" xmlns:cx8="http://schemas.microsoft.com/office/drawing/2016/5/14/chartex" xmlns:mc="http://schemas.openxmlformats.org/markup-compatibility/2006" xmlns:aink="http://schemas.microsoft.com/office/drawing/2016/ink" xmlns:am3d="http://schemas.microsoft.com/office/drawing/2017/model3d" xmlns:o="urn:schemas-microsoft-com:office:office" xmlns:oel="http://schemas.microsoft.com/office/2019/extlst" xmlns:r="http://schemas.openxmlformats.org/officeDocument/2006/relationships" xmlns:m="http://schemas.openxmlformats.org/officeDocument/2006/math" xmlns:v="urn:schemas-microsoft-com:vml" xmlns:wp14="http://schemas.microsoft.com/office/word/2010/wordprocessingDrawing" xmlns:wp="http://schemas.openxmlformats.org/drawingml/2006/wordprocessingDrawing" xmlns:w10="urn:schemas-microsoft-com:office:word" xmlns:w="http://schemas.openxmlformats.org/wordprocessingml/2006/main" xmlns:w14="http://schemas.microsoft.com/office/word/2010/wordml" xmlns:w15="http://schemas.microsoft.com/office/word/2012/wordml" xmlns:w16cex="http://schemas.microsoft.com/office/word/2018/wordml/cex" xmlns:w16cid="http://schemas.microsoft.com/office/word/2016/wordml/cid" xmlns:w16="http://schemas.microsoft.com/office/word/2018/wordml" xmlns:w16du="http://schemas.microsoft.com/office/word/2023/wordml/word16du" xmlns:w16sdtdh="http://schemas.microsoft.com/office/word/2020/wordml/sdtdatahash" xmlns:w16se="http://schemas.microsoft.com/office/word/2015/wordml/symex" xmlns:wpg="http://schemas.microsoft.com/office/word/2010/wordprocessingGroup" xmlns:wpi="http://schemas.microsoft.com/office/word/2010/wordprocessingInk" xmlns:wne="http://schemas.microsoft.com/office/word/2006/wordml" xmlns:wps="http://schemas.microsoft.com/office/word/2010/wordprocessingShape" mc:Ignorable="w14 w15 w16se w16cid w16 w16cex w16sdtdh wp14">
   <w:p>
     <w:pPr>
       <w:pStyle w:val="Footer"/>
@@ -3469,7 +5208,7 @@
 </file>
 
 <file path=word/footnotes.xml><?xml version="1.0" encoding="utf-8"?>
-<w:footnotes xmlns:wpc="http://schemas.microsoft.com/office/word/2010/wordprocessingCanvas" xmlns:cx="http://schemas.microsoft.com/office/drawing/2014/chartex" xmlns:cx1="http://schemas.microsoft.com/office/drawing/2015/9/8/chartex" xmlns:cx2="http://schemas.microsoft.com/office/drawing/2015/10/21/chartex" xmlns:cx3="http://schemas.microsoft.com/office/drawing/2016/5/9/chartex" xmlns:cx4="http://schemas.microsoft.com/office/drawing/2016/5/10/chartex" xmlns:cx5="http://schemas.microsoft.com/office/drawing/2016/5/11/chartex" xmlns:cx6="http://schemas.microsoft.com/office/drawing/2016/5/12/chartex" xmlns:cx7="http://schemas.microsoft.com/office/drawing/2016/5/13/chartex" xmlns:cx8="http://schemas.microsoft.com/office/drawing/2016/5/14/chartex" xmlns:mc="http://schemas.openxmlformats.org/markup-compatibility/2006" xmlns:aink="http://schemas.microsoft.com/office/drawing/2016/ink" xmlns:am3d="http://schemas.microsoft.com/office/drawing/2017/model3d" xmlns:o="urn:schemas-microsoft-com:office:office" xmlns:oel="http://schemas.microsoft.com/office/2019/extlst" xmlns:r="http://schemas.openxmlformats.org/officeDocument/2006/relationships" xmlns:m="http://schemas.openxmlformats.org/officeDocument/2006/math" xmlns:v="urn:schemas-microsoft-com:vml" xmlns:wp14="http://schemas.microsoft.com/office/word/2010/wordprocessingDrawing" xmlns:wp="http://schemas.openxmlformats.org/drawingml/2006/wordprocessingDrawing" xmlns:w10="urn:schemas-microsoft-com:office:word" xmlns:w="http://schemas.openxmlformats.org/wordprocessingml/2006/main" xmlns:w14="http://schemas.microsoft.com/office/word/2010/wordml" xmlns:w15="http://schemas.microsoft.com/office/word/2012/wordml" xmlns:w16cex="http://schemas.microsoft.com/office/word/2018/wordml/cex" xmlns:w16cid="http://schemas.microsoft.com/office/word/2016/wordml/cid" xmlns:w16="http://schemas.microsoft.com/office/word/2018/wordml" xmlns:w16sdtdh="http://schemas.microsoft.com/office/word/2020/wordml/sdtdatahash" xmlns:w16se="http://schemas.microsoft.com/office/word/2015/wordml/symex" xmlns:wpg="http://schemas.microsoft.com/office/word/2010/wordprocessingGroup" xmlns:wpi="http://schemas.microsoft.com/office/word/2010/wordprocessingInk" xmlns:wne="http://schemas.microsoft.com/office/word/2006/wordml" xmlns:wps="http://schemas.microsoft.com/office/word/2010/wordprocessingShape" mc:Ignorable="w14 w15 w16se w16cid w16 w16cex w16sdtdh wp14">
+<w:footnotes xmlns:wpc="http://schemas.microsoft.com/office/word/2010/wordprocessingCanvas" xmlns:cx="http://schemas.microsoft.com/office/drawing/2014/chartex" xmlns:cx1="http://schemas.microsoft.com/office/drawing/2015/9/8/chartex" xmlns:cx2="http://schemas.microsoft.com/office/drawing/2015/10/21/chartex" xmlns:cx3="http://schemas.microsoft.com/office/drawing/2016/5/9/chartex" xmlns:cx4="http://schemas.microsoft.com/office/drawing/2016/5/10/chartex" xmlns:cx5="http://schemas.microsoft.com/office/drawing/2016/5/11/chartex" xmlns:cx6="http://schemas.microsoft.com/office/drawing/2016/5/12/chartex" xmlns:cx7="http://schemas.microsoft.com/office/drawing/2016/5/13/chartex" xmlns:cx8="http://schemas.microsoft.com/office/drawing/2016/5/14/chartex" xmlns:mc="http://schemas.openxmlformats.org/markup-compatibility/2006" xmlns:aink="http://schemas.microsoft.com/office/drawing/2016/ink" xmlns:am3d="http://schemas.microsoft.com/office/drawing/2017/model3d" xmlns:o="urn:schemas-microsoft-com:office:office" xmlns:oel="http://schemas.microsoft.com/office/2019/extlst" xmlns:r="http://schemas.openxmlformats.org/officeDocument/2006/relationships" xmlns:m="http://schemas.openxmlformats.org/officeDocument/2006/math" xmlns:v="urn:schemas-microsoft-com:vml" xmlns:wp14="http://schemas.microsoft.com/office/word/2010/wordprocessingDrawing" xmlns:wp="http://schemas.openxmlformats.org/drawingml/2006/wordprocessingDrawing" xmlns:w10="urn:schemas-microsoft-com:office:word" xmlns:w="http://schemas.openxmlformats.org/wordprocessingml/2006/main" xmlns:w14="http://schemas.microsoft.com/office/word/2010/wordml" xmlns:w15="http://schemas.microsoft.com/office/word/2012/wordml" xmlns:w16cex="http://schemas.microsoft.com/office/word/2018/wordml/cex" xmlns:w16cid="http://schemas.microsoft.com/office/word/2016/wordml/cid" xmlns:w16="http://schemas.microsoft.com/office/word/2018/wordml" xmlns:w16du="http://schemas.microsoft.com/office/word/2023/wordml/word16du" xmlns:w16sdtdh="http://schemas.microsoft.com/office/word/2020/wordml/sdtdatahash" xmlns:w16se="http://schemas.microsoft.com/office/word/2015/wordml/symex" xmlns:wpg="http://schemas.microsoft.com/office/word/2010/wordprocessingGroup" xmlns:wpi="http://schemas.microsoft.com/office/word/2010/wordprocessingInk" xmlns:wne="http://schemas.microsoft.com/office/word/2006/wordml" xmlns:wps="http://schemas.microsoft.com/office/word/2010/wordprocessingShape" mc:Ignorable="w14 w15 w16se w16cid w16 w16cex w16sdtdh wp14">
   <w:footnote w:type="separator" w:id="-1">
     <w:p>
       <w:pPr>
@@ -3494,7 +5233,7 @@
 </file>
 
 <file path=word/header1.xml><?xml version="1.0" encoding="utf-8"?>
-<w:hdr xmlns:wpc="http://schemas.microsoft.com/office/word/2010/wordprocessingCanvas" xmlns:cx="http://schemas.microsoft.com/office/drawing/2014/chartex" xmlns:cx1="http://schemas.microsoft.com/office/drawing/2015/9/8/chartex" xmlns:cx2="http://schemas.microsoft.com/office/drawing/2015/10/21/chartex" xmlns:cx3="http://schemas.microsoft.com/office/drawing/2016/5/9/chartex" xmlns:cx4="http://schemas.microsoft.com/office/drawing/2016/5/10/chartex" xmlns:cx5="http://schemas.microsoft.com/office/drawing/2016/5/11/chartex" xmlns:cx6="http://schemas.microsoft.com/office/drawing/2016/5/12/chartex" xmlns:cx7="http://schemas.microsoft.com/office/drawing/2016/5/13/chartex" xmlns:cx8="http://schemas.microsoft.com/office/drawing/2016/5/14/chartex" xmlns:mc="http://schemas.openxmlformats.org/markup-compatibility/2006" xmlns:aink="http://schemas.microsoft.com/office/drawing/2016/ink" xmlns:am3d="http://schemas.microsoft.com/office/drawing/2017/model3d" xmlns:o="urn:schemas-microsoft-com:office:office" xmlns:oel="http://schemas.microsoft.com/office/2019/extlst" xmlns:r="http://schemas.openxmlformats.org/officeDocument/2006/relationships" xmlns:m="http://schemas.openxmlformats.org/officeDocument/2006/math" xmlns:v="urn:schemas-microsoft-com:vml" xmlns:wp14="http://schemas.microsoft.com/office/word/2010/wordprocessingDrawing" xmlns:wp="http://schemas.openxmlformats.org/drawingml/2006/wordprocessingDrawing" xmlns:w10="urn:schemas-microsoft-com:office:word" xmlns:w="http://schemas.openxmlformats.org/wordprocessingml/2006/main" xmlns:w14="http://schemas.microsoft.com/office/word/2010/wordml" xmlns:w15="http://schemas.microsoft.com/office/word/2012/wordml" xmlns:w16cex="http://schemas.microsoft.com/office/word/2018/wordml/cex" xmlns:w16cid="http://schemas.microsoft.com/office/word/2016/wordml/cid" xmlns:w16="http://schemas.microsoft.com/office/word/2018/wordml" xmlns:w16sdtdh="http://schemas.microsoft.com/office/word/2020/wordml/sdtdatahash" xmlns:w16se="http://schemas.microsoft.com/office/word/2015/wordml/symex" xmlns:wpg="http://schemas.microsoft.com/office/word/2010/wordprocessingGroup" xmlns:wpi="http://schemas.microsoft.com/office/word/2010/wordprocessingInk" xmlns:wne="http://schemas.microsoft.com/office/word/2006/wordml" xmlns:wps="http://schemas.microsoft.com/office/word/2010/wordprocessingShape" mc:Ignorable="w14 w15 w16se w16cid w16 w16cex w16sdtdh wp14">
+<w:hdr xmlns:wpc="http://schemas.microsoft.com/office/word/2010/wordprocessingCanvas" xmlns:cx="http://schemas.microsoft.com/office/drawing/2014/chartex" xmlns:cx1="http://schemas.microsoft.com/office/drawing/2015/9/8/chartex" xmlns:cx2="http://schemas.microsoft.com/office/drawing/2015/10/21/chartex" xmlns:cx3="http://schemas.microsoft.com/office/drawing/2016/5/9/chartex" xmlns:cx4="http://schemas.microsoft.com/office/drawing/2016/5/10/chartex" xmlns:cx5="http://schemas.microsoft.com/office/drawing/2016/5/11/chartex" xmlns:cx6="http://schemas.microsoft.com/office/drawing/2016/5/12/chartex" xmlns:cx7="http://schemas.microsoft.com/office/drawing/2016/5/13/chartex" xmlns:cx8="http://schemas.microsoft.com/office/drawing/2016/5/14/chartex" xmlns:mc="http://schemas.openxmlformats.org/markup-compatibility/2006" xmlns:aink="http://schemas.microsoft.com/office/drawing/2016/ink" xmlns:am3d="http://schemas.microsoft.com/office/drawing/2017/model3d" xmlns:o="urn:schemas-microsoft-com:office:office" xmlns:oel="http://schemas.microsoft.com/office/2019/extlst" xmlns:r="http://schemas.openxmlformats.org/officeDocument/2006/relationships" xmlns:m="http://schemas.openxmlformats.org/officeDocument/2006/math" xmlns:v="urn:schemas-microsoft-com:vml" xmlns:wp14="http://schemas.microsoft.com/office/word/2010/wordprocessingDrawing" xmlns:wp="http://schemas.openxmlformats.org/drawingml/2006/wordprocessingDrawing" xmlns:w10="urn:schemas-microsoft-com:office:word" xmlns:w="http://schemas.openxmlformats.org/wordprocessingml/2006/main" xmlns:w14="http://schemas.microsoft.com/office/word/2010/wordml" xmlns:w15="http://schemas.microsoft.com/office/word/2012/wordml" xmlns:w16cex="http://schemas.microsoft.com/office/word/2018/wordml/cex" xmlns:w16cid="http://schemas.microsoft.com/office/word/2016/wordml/cid" xmlns:w16="http://schemas.microsoft.com/office/word/2018/wordml" xmlns:w16du="http://schemas.microsoft.com/office/word/2023/wordml/word16du" xmlns:w16sdtdh="http://schemas.microsoft.com/office/word/2020/wordml/sdtdatahash" xmlns:w16se="http://schemas.microsoft.com/office/word/2015/wordml/symex" xmlns:wpg="http://schemas.microsoft.com/office/word/2010/wordprocessingGroup" xmlns:wpi="http://schemas.microsoft.com/office/word/2010/wordprocessingInk" xmlns:wne="http://schemas.microsoft.com/office/word/2006/wordml" xmlns:wps="http://schemas.microsoft.com/office/word/2010/wordprocessingShape" mc:Ignorable="w14 w15 w16se w16cid w16 w16cex w16sdtdh wp14">
   <w:p>
     <w:pPr>
       <w:pStyle w:val="Header"/>
@@ -3504,7 +5243,7 @@
 </file>
 
 <file path=word/header2.xml><?xml version="1.0" encoding="utf-8"?>
-<w:hdr xmlns:wpc="http://schemas.microsoft.com/office/word/2010/wordprocessingCanvas" xmlns:cx="http://schemas.microsoft.com/office/drawing/2014/chartex" xmlns:cx1="http://schemas.microsoft.com/office/drawing/2015/9/8/chartex" xmlns:cx2="http://schemas.microsoft.com/office/drawing/2015/10/21/chartex" xmlns:cx3="http://schemas.microsoft.com/office/drawing/2016/5/9/chartex" xmlns:cx4="http://schemas.microsoft.com/office/drawing/2016/5/10/chartex" xmlns:cx5="http://schemas.microsoft.com/office/drawing/2016/5/11/chartex" xmlns:cx6="http://schemas.microsoft.com/office/drawing/2016/5/12/chartex" xmlns:cx7="http://schemas.microsoft.com/office/drawing/2016/5/13/chartex" xmlns:cx8="http://schemas.microsoft.com/office/drawing/2016/5/14/chartex" xmlns:mc="http://schemas.openxmlformats.org/markup-compatibility/2006" xmlns:aink="http://schemas.microsoft.com/office/drawing/2016/ink" xmlns:am3d="http://schemas.microsoft.com/office/drawing/2017/model3d" xmlns:o="urn:schemas-microsoft-com:office:office" xmlns:oel="http://schemas.microsoft.com/office/2019/extlst" xmlns:r="http://schemas.openxmlformats.org/officeDocument/2006/relationships" xmlns:m="http://schemas.openxmlformats.org/officeDocument/2006/math" xmlns:v="urn:schemas-microsoft-com:vml" xmlns:wp14="http://schemas.microsoft.com/office/word/2010/wordprocessingDrawing" xmlns:wp="http://schemas.openxmlformats.org/drawingml/2006/wordprocessingDrawing" xmlns:w10="urn:schemas-microsoft-com:office:word" xmlns:w="http://schemas.openxmlformats.org/wordprocessingml/2006/main" xmlns:w14="http://schemas.microsoft.com/office/word/2010/wordml" xmlns:w15="http://schemas.microsoft.com/office/word/2012/wordml" xmlns:w16cex="http://schemas.microsoft.com/office/word/2018/wordml/cex" xmlns:w16cid="http://schemas.microsoft.com/office/word/2016/wordml/cid" xmlns:w16="http://schemas.microsoft.com/office/word/2018/wordml" xmlns:w16sdtdh="http://schemas.microsoft.com/office/word/2020/wordml/sdtdatahash" xmlns:w16se="http://schemas.microsoft.com/office/word/2015/wordml/symex" xmlns:wpg="http://schemas.microsoft.com/office/word/2010/wordprocessingGroup" xmlns:wpi="http://schemas.microsoft.com/office/word/2010/wordprocessingInk" xmlns:wne="http://schemas.microsoft.com/office/word/2006/wordml" xmlns:wps="http://schemas.microsoft.com/office/word/2010/wordprocessingShape" mc:Ignorable="w14 w15 w16se w16cid w16 w16cex w16sdtdh wp14">
+<w:hdr xmlns:wpc="http://schemas.microsoft.com/office/word/2010/wordprocessingCanvas" xmlns:cx="http://schemas.microsoft.com/office/drawing/2014/chartex" xmlns:cx1="http://schemas.microsoft.com/office/drawing/2015/9/8/chartex" xmlns:cx2="http://schemas.microsoft.com/office/drawing/2015/10/21/chartex" xmlns:cx3="http://schemas.microsoft.com/office/drawing/2016/5/9/chartex" xmlns:cx4="http://schemas.microsoft.com/office/drawing/2016/5/10/chartex" xmlns:cx5="http://schemas.microsoft.com/office/drawing/2016/5/11/chartex" xmlns:cx6="http://schemas.microsoft.com/office/drawing/2016/5/12/chartex" xmlns:cx7="http://schemas.microsoft.com/office/drawing/2016/5/13/chartex" xmlns:cx8="http://schemas.microsoft.com/office/drawing/2016/5/14/chartex" xmlns:mc="http://schemas.openxmlformats.org/markup-compatibility/2006" xmlns:aink="http://schemas.microsoft.com/office/drawing/2016/ink" xmlns:am3d="http://schemas.microsoft.com/office/drawing/2017/model3d" xmlns:o="urn:schemas-microsoft-com:office:office" xmlns:oel="http://schemas.microsoft.com/office/2019/extlst" xmlns:r="http://schemas.openxmlformats.org/officeDocument/2006/relationships" xmlns:m="http://schemas.openxmlformats.org/officeDocument/2006/math" xmlns:v="urn:schemas-microsoft-com:vml" xmlns:wp14="http://schemas.microsoft.com/office/word/2010/wordprocessingDrawing" xmlns:wp="http://schemas.openxmlformats.org/drawingml/2006/wordprocessingDrawing" xmlns:w10="urn:schemas-microsoft-com:office:word" xmlns:w="http://schemas.openxmlformats.org/wordprocessingml/2006/main" xmlns:w14="http://schemas.microsoft.com/office/word/2010/wordml" xmlns:w15="http://schemas.microsoft.com/office/word/2012/wordml" xmlns:w16cex="http://schemas.microsoft.com/office/word/2018/wordml/cex" xmlns:w16cid="http://schemas.microsoft.com/office/word/2016/wordml/cid" xmlns:w16="http://schemas.microsoft.com/office/word/2018/wordml" xmlns:w16du="http://schemas.microsoft.com/office/word/2023/wordml/word16du" xmlns:w16sdtdh="http://schemas.microsoft.com/office/word/2020/wordml/sdtdatahash" xmlns:w16se="http://schemas.microsoft.com/office/word/2015/wordml/symex" xmlns:wpg="http://schemas.microsoft.com/office/word/2010/wordprocessingGroup" xmlns:wpi="http://schemas.microsoft.com/office/word/2010/wordprocessingInk" xmlns:wne="http://schemas.microsoft.com/office/word/2006/wordml" xmlns:wps="http://schemas.microsoft.com/office/word/2010/wordprocessingShape" mc:Ignorable="w14 w15 w16se w16cid w16 w16cex w16sdtdh wp14">
   <w:p>
     <w:pPr>
       <w:pStyle w:val="Header"/>
@@ -3569,7 +5308,7 @@
 </file>
 
 <file path=word/header3.xml><?xml version="1.0" encoding="utf-8"?>
-<w:hdr xmlns:wpc="http://schemas.microsoft.com/office/word/2010/wordprocessingCanvas" xmlns:cx="http://schemas.microsoft.com/office/drawing/2014/chartex" xmlns:cx1="http://schemas.microsoft.com/office/drawing/2015/9/8/chartex" xmlns:cx2="http://schemas.microsoft.com/office/drawing/2015/10/21/chartex" xmlns:cx3="http://schemas.microsoft.com/office/drawing/2016/5/9/chartex" xmlns:cx4="http://schemas.microsoft.com/office/drawing/2016/5/10/chartex" xmlns:cx5="http://schemas.microsoft.com/office/drawing/2016/5/11/chartex" xmlns:cx6="http://schemas.microsoft.com/office/drawing/2016/5/12/chartex" xmlns:cx7="http://schemas.microsoft.com/office/drawing/2016/5/13/chartex" xmlns:cx8="http://schemas.microsoft.com/office/drawing/2016/5/14/chartex" xmlns:mc="http://schemas.openxmlformats.org/markup-compatibility/2006" xmlns:aink="http://schemas.microsoft.com/office/drawing/2016/ink" xmlns:am3d="http://schemas.microsoft.com/office/drawing/2017/model3d" xmlns:o="urn:schemas-microsoft-com:office:office" xmlns:oel="http://schemas.microsoft.com/office/2019/extlst" xmlns:r="http://schemas.openxmlformats.org/officeDocument/2006/relationships" xmlns:m="http://schemas.openxmlformats.org/officeDocument/2006/math" xmlns:v="urn:schemas-microsoft-com:vml" xmlns:wp14="http://schemas.microsoft.com/office/word/2010/wordprocessingDrawing" xmlns:wp="http://schemas.openxmlformats.org/drawingml/2006/wordprocessingDrawing" xmlns:w10="urn:schemas-microsoft-com:office:word" xmlns:w="http://schemas.openxmlformats.org/wordprocessingml/2006/main" xmlns:w14="http://schemas.microsoft.com/office/word/2010/wordml" xmlns:w15="http://schemas.microsoft.com/office/word/2012/wordml" xmlns:w16cex="http://schemas.microsoft.com/office/word/2018/wordml/cex" xmlns:w16cid="http://schemas.microsoft.com/office/word/2016/wordml/cid" xmlns:w16="http://schemas.microsoft.com/office/word/2018/wordml" xmlns:w16sdtdh="http://schemas.microsoft.com/office/word/2020/wordml/sdtdatahash" xmlns:w16se="http://schemas.microsoft.com/office/word/2015/wordml/symex" xmlns:wpg="http://schemas.microsoft.com/office/word/2010/wordprocessingGroup" xmlns:wpi="http://schemas.microsoft.com/office/word/2010/wordprocessingInk" xmlns:wne="http://schemas.microsoft.com/office/word/2006/wordml" xmlns:wps="http://schemas.microsoft.com/office/word/2010/wordprocessingShape" mc:Ignorable="w14 w15 w16se w16cid w16 w16cex w16sdtdh wp14">
+<w:hdr xmlns:wpc="http://schemas.microsoft.com/office/word/2010/wordprocessingCanvas" xmlns:cx="http://schemas.microsoft.com/office/drawing/2014/chartex" xmlns:cx1="http://schemas.microsoft.com/office/drawing/2015/9/8/chartex" xmlns:cx2="http://schemas.microsoft.com/office/drawing/2015/10/21/chartex" xmlns:cx3="http://schemas.microsoft.com/office/drawing/2016/5/9/chartex" xmlns:cx4="http://schemas.microsoft.com/office/drawing/2016/5/10/chartex" xmlns:cx5="http://schemas.microsoft.com/office/drawing/2016/5/11/chartex" xmlns:cx6="http://schemas.microsoft.com/office/drawing/2016/5/12/chartex" xmlns:cx7="http://schemas.microsoft.com/office/drawing/2016/5/13/chartex" xmlns:cx8="http://schemas.microsoft.com/office/drawing/2016/5/14/chartex" xmlns:mc="http://schemas.openxmlformats.org/markup-compatibility/2006" xmlns:aink="http://schemas.microsoft.com/office/drawing/2016/ink" xmlns:am3d="http://schemas.microsoft.com/office/drawing/2017/model3d" xmlns:o="urn:schemas-microsoft-com:office:office" xmlns:oel="http://schemas.microsoft.com/office/2019/extlst" xmlns:r="http://schemas.openxmlformats.org/officeDocument/2006/relationships" xmlns:m="http://schemas.openxmlformats.org/officeDocument/2006/math" xmlns:v="urn:schemas-microsoft-com:vml" xmlns:wp14="http://schemas.microsoft.com/office/word/2010/wordprocessingDrawing" xmlns:wp="http://schemas.openxmlformats.org/drawingml/2006/wordprocessingDrawing" xmlns:w10="urn:schemas-microsoft-com:office:word" xmlns:w="http://schemas.openxmlformats.org/wordprocessingml/2006/main" xmlns:w14="http://schemas.microsoft.com/office/word/2010/wordml" xmlns:w15="http://schemas.microsoft.com/office/word/2012/wordml" xmlns:w16cex="http://schemas.microsoft.com/office/word/2018/wordml/cex" xmlns:w16cid="http://schemas.microsoft.com/office/word/2016/wordml/cid" xmlns:w16="http://schemas.microsoft.com/office/word/2018/wordml" xmlns:w16du="http://schemas.microsoft.com/office/word/2023/wordml/word16du" xmlns:w16sdtdh="http://schemas.microsoft.com/office/word/2020/wordml/sdtdatahash" xmlns:w16se="http://schemas.microsoft.com/office/word/2015/wordml/symex" xmlns:wpg="http://schemas.microsoft.com/office/word/2010/wordprocessingGroup" xmlns:wpi="http://schemas.microsoft.com/office/word/2010/wordprocessingInk" xmlns:wne="http://schemas.microsoft.com/office/word/2006/wordml" xmlns:wps="http://schemas.microsoft.com/office/word/2010/wordprocessingShape" mc:Ignorable="w14 w15 w16se w16cid w16 w16cex w16sdtdh wp14">
   <w:p>
     <w:pPr>
       <w:pStyle w:val="Header"/>
@@ -3579,7 +5318,7 @@
 </file>
 
 <file path=word/numbering.xml><?xml version="1.0" encoding="utf-8"?>
-<w:numbering xmlns:wpc="http://schemas.microsoft.com/office/word/2010/wordprocessingCanvas" xmlns:cx="http://schemas.microsoft.com/office/drawing/2014/chartex" xmlns:cx1="http://schemas.microsoft.com/office/drawing/2015/9/8/chartex" xmlns:cx2="http://schemas.microsoft.com/office/drawing/2015/10/21/chartex" xmlns:cx3="http://schemas.microsoft.com/office/drawing/2016/5/9/chartex" xmlns:cx4="http://schemas.microsoft.com/office/drawing/2016/5/10/chartex" xmlns:cx5="http://schemas.microsoft.com/office/drawing/2016/5/11/chartex" xmlns:cx6="http://schemas.microsoft.com/office/drawing/2016/5/12/chartex" xmlns:cx7="http://schemas.microsoft.com/office/drawing/2016/5/13/chartex" xmlns:cx8="http://schemas.microsoft.com/office/drawing/2016/5/14/chartex" xmlns:mc="http://schemas.openxmlformats.org/markup-compatibility/2006" xmlns:aink="http://schemas.microsoft.com/office/drawing/2016/ink" xmlns:am3d="http://schemas.microsoft.com/office/drawing/2017/model3d" xmlns:o="urn:schemas-microsoft-com:office:office" xmlns:oel="http://schemas.microsoft.com/office/2019/extlst" xmlns:r="http://schemas.openxmlformats.org/officeDocument/2006/relationships" xmlns:m="http://schemas.openxmlformats.org/officeDocument/2006/math" xmlns:v="urn:schemas-microsoft-com:vml" xmlns:wp14="http://schemas.microsoft.com/office/word/2010/wordprocessingDrawing" xmlns:wp="http://schemas.openxmlformats.org/drawingml/2006/wordprocessingDrawing" xmlns:w10="urn:schemas-microsoft-com:office:word" xmlns:w="http://schemas.openxmlformats.org/wordprocessingml/2006/main" xmlns:w14="http://schemas.microsoft.com/office/word/2010/wordml" xmlns:w15="http://schemas.microsoft.com/office/word/2012/wordml" xmlns:w16cex="http://schemas.microsoft.com/office/word/2018/wordml/cex" xmlns:w16cid="http://schemas.microsoft.com/office/word/2016/wordml/cid" xmlns:w16="http://schemas.microsoft.com/office/word/2018/wordml" xmlns:w16sdtdh="http://schemas.microsoft.com/office/word/2020/wordml/sdtdatahash" xmlns:w16se="http://schemas.microsoft.com/office/word/2015/wordml/symex" xmlns:wpg="http://schemas.microsoft.com/office/word/2010/wordprocessingGroup" xmlns:wpi="http://schemas.microsoft.com/office/word/2010/wordprocessingInk" xmlns:wne="http://schemas.microsoft.com/office/word/2006/wordml" xmlns:wps="http://schemas.microsoft.com/office/word/2010/wordprocessingShape" mc:Ignorable="w14 w15 w16se w16cid w16 w16cex w16sdtdh wp14">
+<w:numbering xmlns:wpc="http://schemas.microsoft.com/office/word/2010/wordprocessingCanvas" xmlns:cx="http://schemas.microsoft.com/office/drawing/2014/chartex" xmlns:cx1="http://schemas.microsoft.com/office/drawing/2015/9/8/chartex" xmlns:cx2="http://schemas.microsoft.com/office/drawing/2015/10/21/chartex" xmlns:cx3="http://schemas.microsoft.com/office/drawing/2016/5/9/chartex" xmlns:cx4="http://schemas.microsoft.com/office/drawing/2016/5/10/chartex" xmlns:cx5="http://schemas.microsoft.com/office/drawing/2016/5/11/chartex" xmlns:cx6="http://schemas.microsoft.com/office/drawing/2016/5/12/chartex" xmlns:cx7="http://schemas.microsoft.com/office/drawing/2016/5/13/chartex" xmlns:cx8="http://schemas.microsoft.com/office/drawing/2016/5/14/chartex" xmlns:mc="http://schemas.openxmlformats.org/markup-compatibility/2006" xmlns:aink="http://schemas.microsoft.com/office/drawing/2016/ink" xmlns:am3d="http://schemas.microsoft.com/office/drawing/2017/model3d" xmlns:o="urn:schemas-microsoft-com:office:office" xmlns:oel="http://schemas.microsoft.com/office/2019/extlst" xmlns:r="http://schemas.openxmlformats.org/officeDocument/2006/relationships" xmlns:m="http://schemas.openxmlformats.org/officeDocument/2006/math" xmlns:v="urn:schemas-microsoft-com:vml" xmlns:wp14="http://schemas.microsoft.com/office/word/2010/wordprocessingDrawing" xmlns:wp="http://schemas.openxmlformats.org/drawingml/2006/wordprocessingDrawing" xmlns:w10="urn:schemas-microsoft-com:office:word" xmlns:w="http://schemas.openxmlformats.org/wordprocessingml/2006/main" xmlns:w14="http://schemas.microsoft.com/office/word/2010/wordml" xmlns:w15="http://schemas.microsoft.com/office/word/2012/wordml" xmlns:w16cex="http://schemas.microsoft.com/office/word/2018/wordml/cex" xmlns:w16cid="http://schemas.microsoft.com/office/word/2016/wordml/cid" xmlns:w16="http://schemas.microsoft.com/office/word/2018/wordml" xmlns:w16du="http://schemas.microsoft.com/office/word/2023/wordml/word16du" xmlns:w16sdtdh="http://schemas.microsoft.com/office/word/2020/wordml/sdtdatahash" xmlns:w16se="http://schemas.microsoft.com/office/word/2015/wordml/symex" xmlns:wpg="http://schemas.microsoft.com/office/word/2010/wordprocessingGroup" xmlns:wpi="http://schemas.microsoft.com/office/word/2010/wordprocessingInk" xmlns:wne="http://schemas.microsoft.com/office/word/2006/wordml" xmlns:wps="http://schemas.microsoft.com/office/word/2010/wordprocessingShape" mc:Ignorable="w14 w15 w16se w16cid w16 w16cex w16sdtdh wp14">
   <w:abstractNum w:abstractNumId="0" w15:restartNumberingAfterBreak="0">
     <w:nsid w:val="0BCC4B88"/>
     <w:multiLevelType w:val="hybridMultilevel"/>
@@ -3694,9 +5433,9 @@
     </w:lvl>
   </w:abstractNum>
   <w:abstractNum w:abstractNumId="1" w15:restartNumberingAfterBreak="0">
-    <w:nsid w:val="550E3DC8"/>
+    <w:nsid w:val="0D912C83"/>
     <w:multiLevelType w:val="hybridMultilevel"/>
-    <w:tmpl w:val="BF6299D4"/>
+    <w:tmpl w:val="A85C607A"/>
     <w:lvl w:ilvl="0" w:tplc="08090001">
       <w:start w:val="1"/>
       <w:numFmt w:val="bullet"/>
@@ -3806,10 +5545,242 @@
       </w:rPr>
     </w:lvl>
   </w:abstractNum>
+  <w:abstractNum w:abstractNumId="2" w15:restartNumberingAfterBreak="0">
+    <w:nsid w:val="48327229"/>
+    <w:multiLevelType w:val="hybridMultilevel"/>
+    <w:tmpl w:val="D6DC348A"/>
+    <w:lvl w:ilvl="0" w:tplc="08090001">
+      <w:start w:val="1"/>
+      <w:numFmt w:val="bullet"/>
+      <w:lvlText w:val=""/>
+      <w:lvlJc w:val="left"/>
+      <w:pPr>
+        <w:ind w:left="720" w:hanging="360"/>
+      </w:pPr>
+      <w:rPr>
+        <w:rFonts w:ascii="Symbol" w:hAnsi="Symbol" w:hint="default"/>
+      </w:rPr>
+    </w:lvl>
+    <w:lvl w:ilvl="1" w:tplc="08090003" w:tentative="1">
+      <w:start w:val="1"/>
+      <w:numFmt w:val="bullet"/>
+      <w:lvlText w:val="o"/>
+      <w:lvlJc w:val="left"/>
+      <w:pPr>
+        <w:ind w:left="1440" w:hanging="360"/>
+      </w:pPr>
+      <w:rPr>
+        <w:rFonts w:ascii="Courier New" w:hAnsi="Courier New" w:cs="Courier New" w:hint="default"/>
+      </w:rPr>
+    </w:lvl>
+    <w:lvl w:ilvl="2" w:tplc="08090005" w:tentative="1">
+      <w:start w:val="1"/>
+      <w:numFmt w:val="bullet"/>
+      <w:lvlText w:val=""/>
+      <w:lvlJc w:val="left"/>
+      <w:pPr>
+        <w:ind w:left="2160" w:hanging="360"/>
+      </w:pPr>
+      <w:rPr>
+        <w:rFonts w:ascii="Wingdings" w:hAnsi="Wingdings" w:hint="default"/>
+      </w:rPr>
+    </w:lvl>
+    <w:lvl w:ilvl="3" w:tplc="08090001" w:tentative="1">
+      <w:start w:val="1"/>
+      <w:numFmt w:val="bullet"/>
+      <w:lvlText w:val=""/>
+      <w:lvlJc w:val="left"/>
+      <w:pPr>
+        <w:ind w:left="2880" w:hanging="360"/>
+      </w:pPr>
+      <w:rPr>
+        <w:rFonts w:ascii="Symbol" w:hAnsi="Symbol" w:hint="default"/>
+      </w:rPr>
+    </w:lvl>
+    <w:lvl w:ilvl="4" w:tplc="08090003" w:tentative="1">
+      <w:start w:val="1"/>
+      <w:numFmt w:val="bullet"/>
+      <w:lvlText w:val="o"/>
+      <w:lvlJc w:val="left"/>
+      <w:pPr>
+        <w:ind w:left="3600" w:hanging="360"/>
+      </w:pPr>
+      <w:rPr>
+        <w:rFonts w:ascii="Courier New" w:hAnsi="Courier New" w:cs="Courier New" w:hint="default"/>
+      </w:rPr>
+    </w:lvl>
+    <w:lvl w:ilvl="5" w:tplc="08090005" w:tentative="1">
+      <w:start w:val="1"/>
+      <w:numFmt w:val="bullet"/>
+      <w:lvlText w:val=""/>
+      <w:lvlJc w:val="left"/>
+      <w:pPr>
+        <w:ind w:left="4320" w:hanging="360"/>
+      </w:pPr>
+      <w:rPr>
+        <w:rFonts w:ascii="Wingdings" w:hAnsi="Wingdings" w:hint="default"/>
+      </w:rPr>
+    </w:lvl>
+    <w:lvl w:ilvl="6" w:tplc="08090001" w:tentative="1">
+      <w:start w:val="1"/>
+      <w:numFmt w:val="bullet"/>
+      <w:lvlText w:val=""/>
+      <w:lvlJc w:val="left"/>
+      <w:pPr>
+        <w:ind w:left="5040" w:hanging="360"/>
+      </w:pPr>
+      <w:rPr>
+        <w:rFonts w:ascii="Symbol" w:hAnsi="Symbol" w:hint="default"/>
+      </w:rPr>
+    </w:lvl>
+    <w:lvl w:ilvl="7" w:tplc="08090003" w:tentative="1">
+      <w:start w:val="1"/>
+      <w:numFmt w:val="bullet"/>
+      <w:lvlText w:val="o"/>
+      <w:lvlJc w:val="left"/>
+      <w:pPr>
+        <w:ind w:left="5760" w:hanging="360"/>
+      </w:pPr>
+      <w:rPr>
+        <w:rFonts w:ascii="Courier New" w:hAnsi="Courier New" w:cs="Courier New" w:hint="default"/>
+      </w:rPr>
+    </w:lvl>
+    <w:lvl w:ilvl="8" w:tplc="08090005" w:tentative="1">
+      <w:start w:val="1"/>
+      <w:numFmt w:val="bullet"/>
+      <w:lvlText w:val=""/>
+      <w:lvlJc w:val="left"/>
+      <w:pPr>
+        <w:ind w:left="6480" w:hanging="360"/>
+      </w:pPr>
+      <w:rPr>
+        <w:rFonts w:ascii="Wingdings" w:hAnsi="Wingdings" w:hint="default"/>
+      </w:rPr>
+    </w:lvl>
+  </w:abstractNum>
+  <w:abstractNum w:abstractNumId="3" w15:restartNumberingAfterBreak="0">
+    <w:nsid w:val="550E3DC8"/>
+    <w:multiLevelType w:val="hybridMultilevel"/>
+    <w:tmpl w:val="BF6299D4"/>
+    <w:lvl w:ilvl="0" w:tplc="08090001">
+      <w:start w:val="1"/>
+      <w:numFmt w:val="bullet"/>
+      <w:lvlText w:val=""/>
+      <w:lvlJc w:val="left"/>
+      <w:pPr>
+        <w:ind w:left="720" w:hanging="360"/>
+      </w:pPr>
+      <w:rPr>
+        <w:rFonts w:ascii="Symbol" w:hAnsi="Symbol" w:hint="default"/>
+      </w:rPr>
+    </w:lvl>
+    <w:lvl w:ilvl="1" w:tplc="08090003" w:tentative="1">
+      <w:start w:val="1"/>
+      <w:numFmt w:val="bullet"/>
+      <w:lvlText w:val="o"/>
+      <w:lvlJc w:val="left"/>
+      <w:pPr>
+        <w:ind w:left="1440" w:hanging="360"/>
+      </w:pPr>
+      <w:rPr>
+        <w:rFonts w:ascii="Courier New" w:hAnsi="Courier New" w:cs="Courier New" w:hint="default"/>
+      </w:rPr>
+    </w:lvl>
+    <w:lvl w:ilvl="2" w:tplc="08090005" w:tentative="1">
+      <w:start w:val="1"/>
+      <w:numFmt w:val="bullet"/>
+      <w:lvlText w:val=""/>
+      <w:lvlJc w:val="left"/>
+      <w:pPr>
+        <w:ind w:left="2160" w:hanging="360"/>
+      </w:pPr>
+      <w:rPr>
+        <w:rFonts w:ascii="Wingdings" w:hAnsi="Wingdings" w:hint="default"/>
+      </w:rPr>
+    </w:lvl>
+    <w:lvl w:ilvl="3" w:tplc="08090001" w:tentative="1">
+      <w:start w:val="1"/>
+      <w:numFmt w:val="bullet"/>
+      <w:lvlText w:val=""/>
+      <w:lvlJc w:val="left"/>
+      <w:pPr>
+        <w:ind w:left="2880" w:hanging="360"/>
+      </w:pPr>
+      <w:rPr>
+        <w:rFonts w:ascii="Symbol" w:hAnsi="Symbol" w:hint="default"/>
+      </w:rPr>
+    </w:lvl>
+    <w:lvl w:ilvl="4" w:tplc="08090003" w:tentative="1">
+      <w:start w:val="1"/>
+      <w:numFmt w:val="bullet"/>
+      <w:lvlText w:val="o"/>
+      <w:lvlJc w:val="left"/>
+      <w:pPr>
+        <w:ind w:left="3600" w:hanging="360"/>
+      </w:pPr>
+      <w:rPr>
+        <w:rFonts w:ascii="Courier New" w:hAnsi="Courier New" w:cs="Courier New" w:hint="default"/>
+      </w:rPr>
+    </w:lvl>
+    <w:lvl w:ilvl="5" w:tplc="08090005" w:tentative="1">
+      <w:start w:val="1"/>
+      <w:numFmt w:val="bullet"/>
+      <w:lvlText w:val=""/>
+      <w:lvlJc w:val="left"/>
+      <w:pPr>
+        <w:ind w:left="4320" w:hanging="360"/>
+      </w:pPr>
+      <w:rPr>
+        <w:rFonts w:ascii="Wingdings" w:hAnsi="Wingdings" w:hint="default"/>
+      </w:rPr>
+    </w:lvl>
+    <w:lvl w:ilvl="6" w:tplc="08090001" w:tentative="1">
+      <w:start w:val="1"/>
+      <w:numFmt w:val="bullet"/>
+      <w:lvlText w:val=""/>
+      <w:lvlJc w:val="left"/>
+      <w:pPr>
+        <w:ind w:left="5040" w:hanging="360"/>
+      </w:pPr>
+      <w:rPr>
+        <w:rFonts w:ascii="Symbol" w:hAnsi="Symbol" w:hint="default"/>
+      </w:rPr>
+    </w:lvl>
+    <w:lvl w:ilvl="7" w:tplc="08090003" w:tentative="1">
+      <w:start w:val="1"/>
+      <w:numFmt w:val="bullet"/>
+      <w:lvlText w:val="o"/>
+      <w:lvlJc w:val="left"/>
+      <w:pPr>
+        <w:ind w:left="5760" w:hanging="360"/>
+      </w:pPr>
+      <w:rPr>
+        <w:rFonts w:ascii="Courier New" w:hAnsi="Courier New" w:cs="Courier New" w:hint="default"/>
+      </w:rPr>
+    </w:lvl>
+    <w:lvl w:ilvl="8" w:tplc="08090005" w:tentative="1">
+      <w:start w:val="1"/>
+      <w:numFmt w:val="bullet"/>
+      <w:lvlText w:val=""/>
+      <w:lvlJc w:val="left"/>
+      <w:pPr>
+        <w:ind w:left="6480" w:hanging="360"/>
+      </w:pPr>
+      <w:rPr>
+        <w:rFonts w:ascii="Wingdings" w:hAnsi="Wingdings" w:hint="default"/>
+      </w:rPr>
+    </w:lvl>
+  </w:abstractNum>
   <w:num w:numId="1" w16cid:durableId="152717940">
     <w:abstractNumId w:val="0"/>
   </w:num>
   <w:num w:numId="2" w16cid:durableId="283002152">
+    <w:abstractNumId w:val="3"/>
+  </w:num>
+  <w:num w:numId="3" w16cid:durableId="159470976">
+    <w:abstractNumId w:val="2"/>
+  </w:num>
+  <w:num w:numId="4" w16cid:durableId="982271597">
     <w:abstractNumId w:val="1"/>
   </w:num>
 </w:numbering>
@@ -4945,7 +6916,7 @@
 </file>
 
 <file path=word/glossary/document.xml><?xml version="1.0" encoding="utf-8"?>
-<w:glossaryDocument xmlns:wpc="http://schemas.microsoft.com/office/word/2010/wordprocessingCanvas" xmlns:cx="http://schemas.microsoft.com/office/drawing/2014/chartex" xmlns:cx1="http://schemas.microsoft.com/office/drawing/2015/9/8/chartex" xmlns:cx2="http://schemas.microsoft.com/office/drawing/2015/10/21/chartex" xmlns:cx3="http://schemas.microsoft.com/office/drawing/2016/5/9/chartex" xmlns:cx4="http://schemas.microsoft.com/office/drawing/2016/5/10/chartex" xmlns:cx5="http://schemas.microsoft.com/office/drawing/2016/5/11/chartex" xmlns:cx6="http://schemas.microsoft.com/office/drawing/2016/5/12/chartex" xmlns:cx7="http://schemas.microsoft.com/office/drawing/2016/5/13/chartex" xmlns:cx8="http://schemas.microsoft.com/office/drawing/2016/5/14/chartex" xmlns:mc="http://schemas.openxmlformats.org/markup-compatibility/2006" xmlns:aink="http://schemas.microsoft.com/office/drawing/2016/ink" xmlns:am3d="http://schemas.microsoft.com/office/drawing/2017/model3d" xmlns:o="urn:schemas-microsoft-com:office:office" xmlns:oel="http://schemas.microsoft.com/office/2019/extlst" xmlns:r="http://schemas.openxmlformats.org/officeDocument/2006/relationships" xmlns:m="http://schemas.openxmlformats.org/officeDocument/2006/math" xmlns:v="urn:schemas-microsoft-com:vml" xmlns:wp14="http://schemas.microsoft.com/office/word/2010/wordprocessingDrawing" xmlns:wp="http://schemas.openxmlformats.org/drawingml/2006/wordprocessingDrawing" xmlns:w10="urn:schemas-microsoft-com:office:word" xmlns:w="http://schemas.openxmlformats.org/wordprocessingml/2006/main" xmlns:w14="http://schemas.microsoft.com/office/word/2010/wordml" xmlns:w15="http://schemas.microsoft.com/office/word/2012/wordml" xmlns:w16cex="http://schemas.microsoft.com/office/word/2018/wordml/cex" xmlns:w16cid="http://schemas.microsoft.com/office/word/2016/wordml/cid" xmlns:w16="http://schemas.microsoft.com/office/word/2018/wordml" xmlns:w16sdtdh="http://schemas.microsoft.com/office/word/2020/wordml/sdtdatahash" xmlns:w16se="http://schemas.microsoft.com/office/word/2015/wordml/symex" xmlns:wpg="http://schemas.microsoft.com/office/word/2010/wordprocessingGroup" xmlns:wpi="http://schemas.microsoft.com/office/word/2010/wordprocessingInk" xmlns:wne="http://schemas.microsoft.com/office/word/2006/wordml" xmlns:wps="http://schemas.microsoft.com/office/word/2010/wordprocessingShape" mc:Ignorable="w14 w15 w16se w16cid w16 w16cex w16sdtdh wp14">
+<w:glossaryDocument xmlns:wpc="http://schemas.microsoft.com/office/word/2010/wordprocessingCanvas" xmlns:cx="http://schemas.microsoft.com/office/drawing/2014/chartex" xmlns:cx1="http://schemas.microsoft.com/office/drawing/2015/9/8/chartex" xmlns:cx2="http://schemas.microsoft.com/office/drawing/2015/10/21/chartex" xmlns:cx3="http://schemas.microsoft.com/office/drawing/2016/5/9/chartex" xmlns:cx4="http://schemas.microsoft.com/office/drawing/2016/5/10/chartex" xmlns:cx5="http://schemas.microsoft.com/office/drawing/2016/5/11/chartex" xmlns:cx6="http://schemas.microsoft.com/office/drawing/2016/5/12/chartex" xmlns:cx7="http://schemas.microsoft.com/office/drawing/2016/5/13/chartex" xmlns:cx8="http://schemas.microsoft.com/office/drawing/2016/5/14/chartex" xmlns:mc="http://schemas.openxmlformats.org/markup-compatibility/2006" xmlns:aink="http://schemas.microsoft.com/office/drawing/2016/ink" xmlns:am3d="http://schemas.microsoft.com/office/drawing/2017/model3d" xmlns:o="urn:schemas-microsoft-com:office:office" xmlns:oel="http://schemas.microsoft.com/office/2019/extlst" xmlns:r="http://schemas.openxmlformats.org/officeDocument/2006/relationships" xmlns:m="http://schemas.openxmlformats.org/officeDocument/2006/math" xmlns:v="urn:schemas-microsoft-com:vml" xmlns:wp14="http://schemas.microsoft.com/office/word/2010/wordprocessingDrawing" xmlns:wp="http://schemas.openxmlformats.org/drawingml/2006/wordprocessingDrawing" xmlns:w10="urn:schemas-microsoft-com:office:word" xmlns:w="http://schemas.openxmlformats.org/wordprocessingml/2006/main" xmlns:w14="http://schemas.microsoft.com/office/word/2010/wordml" xmlns:w15="http://schemas.microsoft.com/office/word/2012/wordml" xmlns:w16cex="http://schemas.microsoft.com/office/word/2018/wordml/cex" xmlns:w16cid="http://schemas.microsoft.com/office/word/2016/wordml/cid" xmlns:w16="http://schemas.microsoft.com/office/word/2018/wordml" xmlns:w16du="http://schemas.microsoft.com/office/word/2023/wordml/word16du" xmlns:w16sdtdh="http://schemas.microsoft.com/office/word/2020/wordml/sdtdatahash" xmlns:w16se="http://schemas.microsoft.com/office/word/2015/wordml/symex" xmlns:wpg="http://schemas.microsoft.com/office/word/2010/wordprocessingGroup" xmlns:wpi="http://schemas.microsoft.com/office/word/2010/wordprocessingInk" xmlns:wne="http://schemas.microsoft.com/office/word/2006/wordml" xmlns:wps="http://schemas.microsoft.com/office/word/2010/wordprocessingShape" mc:Ignorable="w14 w15 w16se w16cid w16 w16cex w16sdtdh wp14">
   <w:docParts>
     <w:docPart>
       <w:docPartPr>
@@ -5140,9 +7111,11 @@
   </w:compat>
   <w:rsids>
     <w:rsidRoot w:val="00E072B3"/>
+    <w:rsid w:val="00011E45"/>
     <w:rsid w:val="001D16A3"/>
     <w:rsid w:val="008A0BBF"/>
     <w:rsid w:val="009D7334"/>
+    <w:rsid w:val="00BA6B2B"/>
     <w:rsid w:val="00E072B3"/>
   </w:rsids>
   <m:mathPr>
@@ -5608,10 +7581,6 @@
     <w:name w:val="1731EA692C6D4A619AE49A46C2C5E433"/>
     <w:rsid w:val="00E072B3"/>
   </w:style>
-  <w:style w:type="paragraph" w:customStyle="1" w:styleId="1843D48A883F4D6698C5E4CB60A67081">
-    <w:name w:val="1843D48A883F4D6698C5E4CB60A67081"/>
-    <w:rsid w:val="00E072B3"/>
-  </w:style>
 </w:styles>
 </file>
 

</xml_diff>